<commit_message>
Parte 1 Dockerfile-A completa.
</commit_message>
<xml_diff>
--- a/Jaimes_Miguel_Práctica_2_SecDevOps.docx
+++ b/Jaimes_Miguel_Práctica_2_SecDevOps.docx
@@ -483,7 +483,7 @@
             </w:rPr>
             <w:fldChar w:fldCharType="separate"/>
           </w:r>
-          <w:hyperlink w:anchor="_Toc125565664" w:history="1">
+          <w:hyperlink w:anchor="_Toc125737597" w:history="1">
             <w:r>
               <w:rPr>
                 <w:rStyle w:val="Hipervnculo"/>
@@ -511,7 +511,7 @@
                 <w:noProof/>
                 <w:webHidden/>
               </w:rPr>
-              <w:instrText xml:space="preserve"> PAGEREF _Toc125565664 \h </w:instrText>
+              <w:instrText xml:space="preserve"> PAGEREF _Toc125737597 \h </w:instrText>
             </w:r>
             <w:r>
               <w:rPr>
@@ -531,7 +531,77 @@
                 <w:noProof/>
                 <w:webHidden/>
               </w:rPr>
-              <w:t>2</w:t>
+              <w:t>3</w:t>
+            </w:r>
+            <w:r>
+              <w:rPr>
+                <w:noProof/>
+                <w:webHidden/>
+              </w:rPr>
+              <w:fldChar w:fldCharType="end"/>
+            </w:r>
+          </w:hyperlink>
+        </w:p>
+        <w:p>
+          <w:pPr>
+            <w:pStyle w:val="TDC1"/>
+            <w:tabs>
+              <w:tab w:val="right" w:leader="dot" w:pos="9016"/>
+            </w:tabs>
+            <w:rPr>
+              <w:rFonts w:eastAsiaTheme="minorEastAsia"/>
+              <w:noProof/>
+              <w:lang w:eastAsia="es-ES"/>
+            </w:rPr>
+          </w:pPr>
+          <w:hyperlink w:anchor="_Toc125737598" w:history="1">
+            <w:r>
+              <w:rPr>
+                <w:rStyle w:val="Hipervnculo"/>
+                <w:noProof/>
+              </w:rPr>
+              <w:t>Crear Dockerfile copiando la aplicación directamente desde el anfitrión</w:t>
+            </w:r>
+            <w:r>
+              <w:rPr>
+                <w:noProof/>
+                <w:webHidden/>
+              </w:rPr>
+              <w:tab/>
+            </w:r>
+            <w:r>
+              <w:rPr>
+                <w:noProof/>
+                <w:webHidden/>
+              </w:rPr>
+              <w:fldChar w:fldCharType="begin"/>
+            </w:r>
+            <w:r>
+              <w:rPr>
+                <w:noProof/>
+                <w:webHidden/>
+              </w:rPr>
+              <w:instrText xml:space="preserve"> PAGEREF _Toc125737598 \h </w:instrText>
+            </w:r>
+            <w:r>
+              <w:rPr>
+                <w:noProof/>
+                <w:webHidden/>
+              </w:rPr>
+            </w:r>
+            <w:r>
+              <w:rPr>
+                <w:noProof/>
+                <w:webHidden/>
+              </w:rPr>
+              <w:fldChar w:fldCharType="separate"/>
+            </w:r>
+            <w:r>
+              <w:rPr>
+                <w:noProof/>
+                <w:webHidden/>
+              </w:rPr>
+              <w:t>8</w:t>
             </w:r>
             <w:r>
               <w:rPr>
@@ -651,16 +721,41 @@
     </w:p>
     <w:p>
       <w:pPr>
+        <w:rPr>
+          <w:rFonts w:eastAsia="Arial" w:cstheme="minorHAnsi"/>
+          <w:szCs w:val="24"/>
+        </w:rPr>
+      </w:pPr>
+    </w:p>
+    <w:p>
+      <w:pPr>
+        <w:rPr>
+          <w:rFonts w:eastAsia="Arial" w:cstheme="minorHAnsi"/>
+          <w:szCs w:val="24"/>
+        </w:rPr>
+      </w:pPr>
+    </w:p>
+    <w:p>
+      <w:pPr>
+        <w:rPr>
+          <w:rFonts w:eastAsia="Arial" w:cstheme="minorHAnsi"/>
+          <w:szCs w:val="24"/>
+        </w:rPr>
+      </w:pPr>
+    </w:p>
+    <w:p>
+      <w:pPr>
         <w:pStyle w:val="Ttulo1"/>
         <w:rPr>
           <w:rFonts w:ascii="Segoe UI" w:hAnsi="Segoe UI" w:cs="Segoe UI"/>
         </w:rPr>
       </w:pPr>
-      <w:bookmarkStart w:id="1" w:name="_Toc125565664"/>
+      <w:bookmarkStart w:id="1" w:name="_Toc125737597"/>
       <w:r>
         <w:rPr>
           <w:rFonts w:ascii="Segoe UI" w:hAnsi="Segoe UI" w:cs="Segoe UI"/>
         </w:rPr>
+        <w:lastRenderedPageBreak/>
         <w:t xml:space="preserve">Crear nuestro repositorio en </w:t>
       </w:r>
       <w:proofErr w:type="spellStart"/>
@@ -720,7 +815,10 @@
         </w:rPr>
       </w:pPr>
       <w:r>
-        <w:lastRenderedPageBreak/>
+        <w:rPr>
+          <w:noProof/>
+          <w:lang w:eastAsia="es-ES"/>
+        </w:rPr>
         <w:drawing>
           <wp:inline distT="0" distB="0" distL="0" distR="0" wp14:anchorId="30D6DF09" wp14:editId="3E3732BD">
             <wp:extent cx="5612130" cy="6038215"/>
@@ -811,6 +909,7 @@
         <w:ind w:left="357"/>
         <w:rPr>
           <w:rFonts w:ascii="Arial" w:hAnsi="Arial"/>
+          <w:b/>
           <w:sz w:val="24"/>
         </w:rPr>
       </w:pPr>
@@ -819,6 +918,7 @@
       <w:r>
         <w:rPr>
           <w:rFonts w:ascii="Arial" w:hAnsi="Arial"/>
+          <w:b/>
           <w:sz w:val="24"/>
         </w:rPr>
         <w:t>git</w:t>
@@ -828,6 +928,7 @@
       <w:r>
         <w:rPr>
           <w:rFonts w:ascii="Arial" w:hAnsi="Arial"/>
+          <w:b/>
           <w:sz w:val="24"/>
         </w:rPr>
         <w:t xml:space="preserve"> clone </w:t>
@@ -837,6 +938,7 @@
           <w:rPr>
             <w:rStyle w:val="Hipervnculo"/>
             <w:rFonts w:ascii="Arial" w:hAnsi="Arial"/>
+            <w:b/>
             <w:sz w:val="24"/>
           </w:rPr>
           <w:t>git@github.com:mlinares1998/pr2-posta.git</w:t>
@@ -847,6 +949,7 @@
       <w:pPr>
         <w:pStyle w:val="Prrafodelista"/>
         <w:ind w:left="357"/>
+        <w:jc w:val="both"/>
         <w:rPr>
           <w:rFonts w:ascii="Arial" w:hAnsi="Arial"/>
           <w:b/>
@@ -921,7 +1024,9 @@
         <w:rPr>
           <w:rFonts w:ascii="Arial" w:hAnsi="Arial"/>
           <w:b/>
-          <w:sz w:val="24"/>
+          <w:noProof/>
+          <w:sz w:val="24"/>
+          <w:lang w:eastAsia="es-ES"/>
         </w:rPr>
         <w:drawing>
           <wp:inline distT="0" distB="0" distL="0" distR="0" wp14:anchorId="16FACD29" wp14:editId="7130C8C1">
@@ -986,9 +1091,10 @@
         <w:rPr>
           <w:rFonts w:ascii="Arial" w:hAnsi="Arial"/>
           <w:b/>
-          <w:sz w:val="24"/>
-        </w:rPr>
-        <w:lastRenderedPageBreak/>
+          <w:noProof/>
+          <w:sz w:val="24"/>
+          <w:lang w:eastAsia="es-ES"/>
+        </w:rPr>
         <w:drawing>
           <wp:inline distT="0" distB="0" distL="0" distR="0" wp14:anchorId="572C041B" wp14:editId="1C6B08E5">
             <wp:extent cx="4441371" cy="3329268"/>
@@ -1041,7 +1147,9 @@
         <w:rPr>
           <w:rFonts w:ascii="Arial" w:hAnsi="Arial"/>
           <w:b/>
-          <w:sz w:val="24"/>
+          <w:noProof/>
+          <w:sz w:val="24"/>
+          <w:lang w:eastAsia="es-ES"/>
         </w:rPr>
         <w:drawing>
           <wp:inline distT="0" distB="0" distL="0" distR="0" wp14:anchorId="5E334F1F" wp14:editId="31B69180">
@@ -1139,7 +1247,6 @@
         </w:rPr>
         <w:t xml:space="preserve">Usamos </w:t>
       </w:r>
-      <w:bookmarkStart w:id="2" w:name="_GoBack"/>
       <w:proofErr w:type="spellStart"/>
       <w:r>
         <w:rPr>
@@ -1158,7 +1265,6 @@
         </w:rPr>
         <w:t xml:space="preserve"> status </w:t>
       </w:r>
-      <w:bookmarkEnd w:id="2"/>
       <w:r>
         <w:rPr>
           <w:rFonts w:ascii="Arial" w:hAnsi="Arial"/>
@@ -1173,6 +1279,10 @@
         <w:jc w:val="center"/>
       </w:pPr>
       <w:r>
+        <w:rPr>
+          <w:noProof/>
+          <w:lang w:eastAsia="es-ES"/>
+        </w:rPr>
         <w:drawing>
           <wp:inline distT="0" distB="0" distL="0" distR="0" wp14:anchorId="4601C0FF" wp14:editId="66C0E421">
             <wp:extent cx="3574473" cy="2629692"/>
@@ -1242,14 +1352,7 @@
           <w:rFonts w:ascii="Arial" w:hAnsi="Arial"/>
           <w:sz w:val="24"/>
         </w:rPr>
-        <w:t xml:space="preserve">ficheros requeridos </w:t>
-      </w:r>
-      <w:r>
-        <w:rPr>
-          <w:rFonts w:ascii="Arial" w:hAnsi="Arial"/>
-          <w:sz w:val="24"/>
-        </w:rPr>
-        <w:t xml:space="preserve">a la zona de </w:t>
+        <w:t xml:space="preserve">ficheros requeridos a la zona de </w:t>
       </w:r>
       <w:proofErr w:type="spellStart"/>
       <w:r>
@@ -1265,45 +1368,31 @@
           <w:rFonts w:ascii="Arial" w:hAnsi="Arial"/>
           <w:sz w:val="24"/>
         </w:rPr>
+        <w:t xml:space="preserve"> (Memoria y </w:t>
+      </w:r>
+      <w:proofErr w:type="spellStart"/>
+      <w:r>
+        <w:rPr>
+          <w:rFonts w:ascii="Arial" w:hAnsi="Arial"/>
+          <w:sz w:val="24"/>
+        </w:rPr>
+        <w:t>Dockerfile</w:t>
+      </w:r>
+      <w:proofErr w:type="spellEnd"/>
+      <w:r>
+        <w:rPr>
+          <w:rFonts w:ascii="Arial" w:hAnsi="Arial"/>
+          <w:sz w:val="24"/>
+        </w:rPr>
         <w:t xml:space="preserve"> </w:t>
       </w:r>
-      <w:r>
-        <w:rPr>
-          <w:rFonts w:ascii="Arial" w:hAnsi="Arial"/>
-          <w:sz w:val="24"/>
-        </w:rPr>
-        <w:t xml:space="preserve">(Memoria y </w:t>
-      </w:r>
       <w:proofErr w:type="spellStart"/>
       <w:r>
         <w:rPr>
           <w:rFonts w:ascii="Arial" w:hAnsi="Arial"/>
           <w:sz w:val="24"/>
         </w:rPr>
-        <w:t>Dockerfile</w:t>
-      </w:r>
-      <w:proofErr w:type="spellEnd"/>
-      <w:r>
-        <w:rPr>
-          <w:rFonts w:ascii="Arial" w:hAnsi="Arial"/>
-          <w:sz w:val="24"/>
-        </w:rPr>
-        <w:t xml:space="preserve"> </w:t>
-      </w:r>
-      <w:proofErr w:type="spellStart"/>
-      <w:r>
-        <w:rPr>
-          <w:rFonts w:ascii="Arial" w:hAnsi="Arial"/>
-          <w:sz w:val="24"/>
-        </w:rPr>
-        <w:t>vacio</w:t>
-      </w:r>
-      <w:r>
-        <w:rPr>
-          <w:rFonts w:ascii="Arial" w:hAnsi="Arial"/>
-          <w:sz w:val="24"/>
-        </w:rPr>
-        <w:t>s</w:t>
+        <w:t>vacios</w:t>
       </w:r>
       <w:proofErr w:type="spellEnd"/>
       <w:r>
@@ -1393,7 +1482,9 @@
       <w:r>
         <w:rPr>
           <w:rFonts w:ascii="Arial" w:hAnsi="Arial"/>
-          <w:sz w:val="24"/>
+          <w:noProof/>
+          <w:sz w:val="24"/>
+          <w:lang w:eastAsia="es-ES"/>
         </w:rPr>
         <w:drawing>
           <wp:inline distT="0" distB="0" distL="0" distR="0" wp14:anchorId="74FE9E4D" wp14:editId="670BF950">
@@ -1434,18 +1525,2281 @@
     </w:p>
     <w:p>
       <w:pPr>
+        <w:pStyle w:val="Prrafodelista"/>
+        <w:numPr>
+          <w:ilvl w:val="0"/>
+          <w:numId w:val="44"/>
+        </w:numPr>
+        <w:ind w:left="357" w:hanging="357"/>
+        <w:jc w:val="both"/>
+      </w:pPr>
+      <w:r>
+        <w:rPr>
+          <w:rFonts w:ascii="Arial" w:hAnsi="Arial"/>
+          <w:sz w:val="24"/>
+        </w:rPr>
+        <w:t xml:space="preserve">Hacemos </w:t>
+      </w:r>
+      <w:proofErr w:type="spellStart"/>
+      <w:r>
+        <w:rPr>
+          <w:rFonts w:ascii="Arial" w:hAnsi="Arial"/>
+          <w:sz w:val="24"/>
+        </w:rPr>
+        <w:t>commit</w:t>
+      </w:r>
+      <w:proofErr w:type="spellEnd"/>
+      <w:r>
+        <w:rPr>
+          <w:rFonts w:ascii="Arial" w:hAnsi="Arial"/>
+          <w:sz w:val="24"/>
+        </w:rPr>
+        <w:t xml:space="preserve"> de nuestros cambios con </w:t>
+      </w:r>
+      <w:proofErr w:type="spellStart"/>
+      <w:r>
+        <w:rPr>
+          <w:rFonts w:ascii="Arial" w:hAnsi="Arial"/>
+          <w:b/>
+          <w:sz w:val="24"/>
+        </w:rPr>
+        <w:t>git</w:t>
+      </w:r>
+      <w:proofErr w:type="spellEnd"/>
+      <w:r>
+        <w:rPr>
+          <w:rFonts w:ascii="Arial" w:hAnsi="Arial"/>
+          <w:b/>
+          <w:sz w:val="24"/>
+        </w:rPr>
+        <w:t xml:space="preserve"> </w:t>
+      </w:r>
+      <w:proofErr w:type="spellStart"/>
+      <w:r>
+        <w:rPr>
+          <w:rFonts w:ascii="Arial" w:hAnsi="Arial"/>
+          <w:b/>
+          <w:sz w:val="24"/>
+        </w:rPr>
+        <w:t>commit</w:t>
+      </w:r>
+      <w:proofErr w:type="spellEnd"/>
+    </w:p>
+    <w:p>
+      <w:pPr>
+        <w:pStyle w:val="Prrafodelista"/>
         <w:ind w:left="357"/>
         <w:jc w:val="center"/>
       </w:pPr>
-    </w:p>
-    <w:p/>
-    <w:p/>
-    <w:p/>
+      <w:r>
+        <w:rPr>
+          <w:noProof/>
+          <w:lang w:eastAsia="es-ES"/>
+        </w:rPr>
+        <w:drawing>
+          <wp:inline distT="0" distB="0" distL="0" distR="0" wp14:anchorId="0A065875" wp14:editId="33ADEE7C">
+            <wp:extent cx="4429496" cy="3258722"/>
+            <wp:effectExtent l="0" t="0" r="0" b="0"/>
+            <wp:docPr id="8" name="Imagen 8"/>
+            <wp:cNvGraphicFramePr>
+              <a:graphicFrameLocks xmlns:a="http://schemas.openxmlformats.org/drawingml/2006/main" noChangeAspect="1"/>
+            </wp:cNvGraphicFramePr>
+            <a:graphic xmlns:a="http://schemas.openxmlformats.org/drawingml/2006/main">
+              <a:graphicData uri="http://schemas.openxmlformats.org/drawingml/2006/picture">
+                <pic:pic xmlns:pic="http://schemas.openxmlformats.org/drawingml/2006/picture">
+                  <pic:nvPicPr>
+                    <pic:cNvPr id="0" name=""/>
+                    <pic:cNvPicPr/>
+                  </pic:nvPicPr>
+                  <pic:blipFill>
+                    <a:blip r:embed="rId16"/>
+                    <a:stretch>
+                      <a:fillRect/>
+                    </a:stretch>
+                  </pic:blipFill>
+                  <pic:spPr>
+                    <a:xfrm>
+                      <a:off x="0" y="0"/>
+                      <a:ext cx="4436985" cy="3264231"/>
+                    </a:xfrm>
+                    <a:prstGeom prst="rect">
+                      <a:avLst/>
+                    </a:prstGeom>
+                  </pic:spPr>
+                </pic:pic>
+              </a:graphicData>
+            </a:graphic>
+          </wp:inline>
+        </w:drawing>
+      </w:r>
+    </w:p>
+    <w:p>
+      <w:pPr>
+        <w:pStyle w:val="Prrafodelista"/>
+        <w:ind w:left="357"/>
+        <w:jc w:val="both"/>
+      </w:pPr>
+    </w:p>
+    <w:p>
+      <w:pPr>
+        <w:jc w:val="center"/>
+      </w:pPr>
+      <w:r>
+        <w:rPr>
+          <w:noProof/>
+          <w:lang w:eastAsia="es-ES"/>
+        </w:rPr>
+        <w:lastRenderedPageBreak/>
+        <w:drawing>
+          <wp:inline distT="0" distB="0" distL="0" distR="0" wp14:anchorId="3EF2AE43" wp14:editId="1C95E4FD">
+            <wp:extent cx="5193648" cy="3820898"/>
+            <wp:effectExtent l="0" t="0" r="7620" b="8255"/>
+            <wp:docPr id="10" name="Imagen 10"/>
+            <wp:cNvGraphicFramePr>
+              <a:graphicFrameLocks xmlns:a="http://schemas.openxmlformats.org/drawingml/2006/main" noChangeAspect="1"/>
+            </wp:cNvGraphicFramePr>
+            <a:graphic xmlns:a="http://schemas.openxmlformats.org/drawingml/2006/main">
+              <a:graphicData uri="http://schemas.openxmlformats.org/drawingml/2006/picture">
+                <pic:pic xmlns:pic="http://schemas.openxmlformats.org/drawingml/2006/picture">
+                  <pic:nvPicPr>
+                    <pic:cNvPr id="0" name=""/>
+                    <pic:cNvPicPr/>
+                  </pic:nvPicPr>
+                  <pic:blipFill>
+                    <a:blip r:embed="rId17"/>
+                    <a:stretch>
+                      <a:fillRect/>
+                    </a:stretch>
+                  </pic:blipFill>
+                  <pic:spPr>
+                    <a:xfrm>
+                      <a:off x="0" y="0"/>
+                      <a:ext cx="5196283" cy="3822837"/>
+                    </a:xfrm>
+                    <a:prstGeom prst="rect">
+                      <a:avLst/>
+                    </a:prstGeom>
+                  </pic:spPr>
+                </pic:pic>
+              </a:graphicData>
+            </a:graphic>
+          </wp:inline>
+        </w:drawing>
+      </w:r>
+    </w:p>
+    <w:p>
+      <w:pPr>
+        <w:jc w:val="center"/>
+      </w:pPr>
+      <w:r>
+        <w:rPr>
+          <w:noProof/>
+          <w:lang w:eastAsia="es-ES"/>
+        </w:rPr>
+        <w:drawing>
+          <wp:inline distT="0" distB="0" distL="0" distR="0" wp14:anchorId="152D912C" wp14:editId="1026F757">
+            <wp:extent cx="5612130" cy="1127760"/>
+            <wp:effectExtent l="0" t="0" r="7620" b="0"/>
+            <wp:docPr id="11" name="Imagen 11"/>
+            <wp:cNvGraphicFramePr>
+              <a:graphicFrameLocks xmlns:a="http://schemas.openxmlformats.org/drawingml/2006/main" noChangeAspect="1"/>
+            </wp:cNvGraphicFramePr>
+            <a:graphic xmlns:a="http://schemas.openxmlformats.org/drawingml/2006/main">
+              <a:graphicData uri="http://schemas.openxmlformats.org/drawingml/2006/picture">
+                <pic:pic xmlns:pic="http://schemas.openxmlformats.org/drawingml/2006/picture">
+                  <pic:nvPicPr>
+                    <pic:cNvPr id="0" name=""/>
+                    <pic:cNvPicPr/>
+                  </pic:nvPicPr>
+                  <pic:blipFill>
+                    <a:blip r:embed="rId18"/>
+                    <a:stretch>
+                      <a:fillRect/>
+                    </a:stretch>
+                  </pic:blipFill>
+                  <pic:spPr>
+                    <a:xfrm>
+                      <a:off x="0" y="0"/>
+                      <a:ext cx="5612130" cy="1127760"/>
+                    </a:xfrm>
+                    <a:prstGeom prst="rect">
+                      <a:avLst/>
+                    </a:prstGeom>
+                  </pic:spPr>
+                </pic:pic>
+              </a:graphicData>
+            </a:graphic>
+          </wp:inline>
+        </w:drawing>
+      </w:r>
+    </w:p>
+    <w:p>
+      <w:pPr>
+        <w:pStyle w:val="Prrafodelista"/>
+        <w:numPr>
+          <w:ilvl w:val="0"/>
+          <w:numId w:val="44"/>
+        </w:numPr>
+        <w:ind w:left="357" w:hanging="357"/>
+        <w:rPr>
+          <w:rFonts w:ascii="Arial" w:hAnsi="Arial"/>
+          <w:sz w:val="24"/>
+        </w:rPr>
+      </w:pPr>
+      <w:r>
+        <w:rPr>
+          <w:rFonts w:ascii="Arial" w:hAnsi="Arial"/>
+          <w:sz w:val="24"/>
+        </w:rPr>
+        <w:t xml:space="preserve">Usamos </w:t>
+      </w:r>
+      <w:proofErr w:type="spellStart"/>
+      <w:r>
+        <w:rPr>
+          <w:rFonts w:ascii="Arial" w:hAnsi="Arial"/>
+          <w:b/>
+          <w:sz w:val="24"/>
+        </w:rPr>
+        <w:t>git</w:t>
+      </w:r>
+      <w:proofErr w:type="spellEnd"/>
+      <w:r>
+        <w:rPr>
+          <w:rFonts w:ascii="Arial" w:hAnsi="Arial"/>
+          <w:b/>
+          <w:sz w:val="24"/>
+        </w:rPr>
+        <w:t xml:space="preserve"> </w:t>
+      </w:r>
+      <w:proofErr w:type="spellStart"/>
+      <w:r>
+        <w:rPr>
+          <w:rFonts w:ascii="Arial" w:hAnsi="Arial"/>
+          <w:b/>
+          <w:sz w:val="24"/>
+        </w:rPr>
+        <w:t>push</w:t>
+      </w:r>
+      <w:proofErr w:type="spellEnd"/>
+      <w:r>
+        <w:rPr>
+          <w:rFonts w:ascii="Arial" w:hAnsi="Arial"/>
+          <w:sz w:val="24"/>
+        </w:rPr>
+        <w:t xml:space="preserve"> para subir nuestros cambios al repo.</w:t>
+      </w:r>
+    </w:p>
+    <w:p>
+      <w:pPr>
+        <w:pStyle w:val="Prrafodelista"/>
+        <w:ind w:left="357"/>
+        <w:rPr>
+          <w:rFonts w:ascii="Arial" w:hAnsi="Arial"/>
+          <w:sz w:val="24"/>
+        </w:rPr>
+      </w:pPr>
+      <w:r>
+        <w:rPr>
+          <w:rFonts w:ascii="Arial" w:hAnsi="Arial"/>
+          <w:noProof/>
+          <w:sz w:val="24"/>
+          <w:lang w:eastAsia="es-ES"/>
+        </w:rPr>
+        <w:drawing>
+          <wp:inline distT="0" distB="0" distL="0" distR="0" wp14:anchorId="5D25A951" wp14:editId="08DD6CC2">
+            <wp:extent cx="5612130" cy="2212340"/>
+            <wp:effectExtent l="0" t="0" r="7620" b="0"/>
+            <wp:docPr id="12" name="Imagen 12"/>
+            <wp:cNvGraphicFramePr>
+              <a:graphicFrameLocks xmlns:a="http://schemas.openxmlformats.org/drawingml/2006/main" noChangeAspect="1"/>
+            </wp:cNvGraphicFramePr>
+            <a:graphic xmlns:a="http://schemas.openxmlformats.org/drawingml/2006/main">
+              <a:graphicData uri="http://schemas.openxmlformats.org/drawingml/2006/picture">
+                <pic:pic xmlns:pic="http://schemas.openxmlformats.org/drawingml/2006/picture">
+                  <pic:nvPicPr>
+                    <pic:cNvPr id="0" name=""/>
+                    <pic:cNvPicPr/>
+                  </pic:nvPicPr>
+                  <pic:blipFill>
+                    <a:blip r:embed="rId19"/>
+                    <a:stretch>
+                      <a:fillRect/>
+                    </a:stretch>
+                  </pic:blipFill>
+                  <pic:spPr>
+                    <a:xfrm>
+                      <a:off x="0" y="0"/>
+                      <a:ext cx="5612130" cy="2212340"/>
+                    </a:xfrm>
+                    <a:prstGeom prst="rect">
+                      <a:avLst/>
+                    </a:prstGeom>
+                  </pic:spPr>
+                </pic:pic>
+              </a:graphicData>
+            </a:graphic>
+          </wp:inline>
+        </w:drawing>
+      </w:r>
+    </w:p>
+    <w:p>
+      <w:r>
+        <w:rPr>
+          <w:noProof/>
+          <w:lang w:eastAsia="es-ES"/>
+        </w:rPr>
+        <w:lastRenderedPageBreak/>
+        <w:drawing>
+          <wp:inline distT="0" distB="0" distL="0" distR="0" wp14:anchorId="4849F4E4" wp14:editId="148B443F">
+            <wp:extent cx="6305797" cy="2507193"/>
+            <wp:effectExtent l="0" t="0" r="0" b="7620"/>
+            <wp:docPr id="13" name="Imagen 13"/>
+            <wp:cNvGraphicFramePr>
+              <a:graphicFrameLocks xmlns:a="http://schemas.openxmlformats.org/drawingml/2006/main" noChangeAspect="1"/>
+            </wp:cNvGraphicFramePr>
+            <a:graphic xmlns:a="http://schemas.openxmlformats.org/drawingml/2006/main">
+              <a:graphicData uri="http://schemas.openxmlformats.org/drawingml/2006/picture">
+                <pic:pic xmlns:pic="http://schemas.openxmlformats.org/drawingml/2006/picture">
+                  <pic:nvPicPr>
+                    <pic:cNvPr id="0" name=""/>
+                    <pic:cNvPicPr/>
+                  </pic:nvPicPr>
+                  <pic:blipFill>
+                    <a:blip r:embed="rId20"/>
+                    <a:stretch>
+                      <a:fillRect/>
+                    </a:stretch>
+                  </pic:blipFill>
+                  <pic:spPr>
+                    <a:xfrm>
+                      <a:off x="0" y="0"/>
+                      <a:ext cx="6308845" cy="2508405"/>
+                    </a:xfrm>
+                    <a:prstGeom prst="rect">
+                      <a:avLst/>
+                    </a:prstGeom>
+                  </pic:spPr>
+                </pic:pic>
+              </a:graphicData>
+            </a:graphic>
+          </wp:inline>
+        </w:drawing>
+      </w:r>
+    </w:p>
+    <w:p>
+      <w:pPr>
+        <w:ind w:firstLine="357"/>
+        <w:jc w:val="both"/>
+        <w:rPr>
+          <w:rFonts w:ascii="Arial" w:hAnsi="Arial"/>
+          <w:sz w:val="24"/>
+        </w:rPr>
+      </w:pPr>
+      <w:r>
+        <w:rPr>
+          <w:rFonts w:ascii="Arial" w:hAnsi="Arial"/>
+          <w:sz w:val="24"/>
+        </w:rPr>
+        <w:t xml:space="preserve">URL del repo: </w:t>
+      </w:r>
+      <w:hyperlink r:id="rId21" w:history="1">
+        <w:r>
+          <w:rPr>
+            <w:rStyle w:val="Hipervnculo"/>
+            <w:rFonts w:ascii="Arial" w:hAnsi="Arial"/>
+            <w:sz w:val="24"/>
+          </w:rPr>
+          <w:t>https://github.com/mlinares1998/pr2-posta</w:t>
+        </w:r>
+      </w:hyperlink>
+      <w:r>
+        <w:rPr>
+          <w:rFonts w:ascii="Arial" w:hAnsi="Arial"/>
+          <w:sz w:val="24"/>
+        </w:rPr>
+        <w:t xml:space="preserve"> </w:t>
+      </w:r>
+    </w:p>
+    <w:p>
+      <w:pPr>
+        <w:ind w:firstLine="357"/>
+        <w:jc w:val="center"/>
+      </w:pPr>
+    </w:p>
+    <w:p>
+      <w:pPr>
+        <w:ind w:firstLine="357"/>
+        <w:jc w:val="center"/>
+      </w:pPr>
+    </w:p>
+    <w:p>
+      <w:pPr>
+        <w:ind w:firstLine="357"/>
+        <w:jc w:val="center"/>
+      </w:pPr>
+    </w:p>
+    <w:p>
+      <w:pPr>
+        <w:ind w:firstLine="357"/>
+        <w:jc w:val="center"/>
+      </w:pPr>
+    </w:p>
+    <w:p>
+      <w:pPr>
+        <w:ind w:firstLine="357"/>
+        <w:jc w:val="center"/>
+      </w:pPr>
+    </w:p>
+    <w:p>
+      <w:pPr>
+        <w:ind w:firstLine="357"/>
+        <w:jc w:val="center"/>
+      </w:pPr>
+    </w:p>
+    <w:p>
+      <w:pPr>
+        <w:ind w:firstLine="357"/>
+        <w:jc w:val="center"/>
+      </w:pPr>
+    </w:p>
+    <w:p>
+      <w:pPr>
+        <w:ind w:firstLine="357"/>
+        <w:jc w:val="center"/>
+      </w:pPr>
+    </w:p>
+    <w:p>
+      <w:pPr>
+        <w:ind w:firstLine="357"/>
+        <w:jc w:val="center"/>
+      </w:pPr>
+    </w:p>
+    <w:p>
+      <w:pPr>
+        <w:ind w:firstLine="357"/>
+        <w:jc w:val="center"/>
+      </w:pPr>
+    </w:p>
+    <w:p>
+      <w:pPr>
+        <w:ind w:firstLine="357"/>
+        <w:jc w:val="center"/>
+      </w:pPr>
+    </w:p>
+    <w:p>
+      <w:pPr>
+        <w:ind w:firstLine="357"/>
+        <w:jc w:val="center"/>
+      </w:pPr>
+    </w:p>
+    <w:p>
+      <w:pPr>
+        <w:ind w:firstLine="357"/>
+        <w:jc w:val="center"/>
+      </w:pPr>
+    </w:p>
+    <w:p>
+      <w:pPr>
+        <w:ind w:firstLine="357"/>
+        <w:jc w:val="center"/>
+      </w:pPr>
+    </w:p>
+    <w:p>
+      <w:pPr>
+        <w:ind w:firstLine="357"/>
+        <w:jc w:val="center"/>
+      </w:pPr>
+    </w:p>
+    <w:p>
+      <w:pPr>
+        <w:ind w:firstLine="357"/>
+        <w:jc w:val="center"/>
+      </w:pPr>
+    </w:p>
+    <w:p>
+      <w:pPr>
+        <w:ind w:firstLine="357"/>
+        <w:jc w:val="center"/>
+      </w:pPr>
+    </w:p>
+    <w:p>
+      <w:pPr>
+        <w:ind w:firstLine="357"/>
+        <w:jc w:val="center"/>
+      </w:pPr>
+    </w:p>
+    <w:p>
+      <w:pPr>
+        <w:ind w:firstLine="357"/>
+        <w:jc w:val="center"/>
+      </w:pPr>
+    </w:p>
+    <w:p>
+      <w:pPr>
+        <w:ind w:firstLine="357"/>
+        <w:jc w:val="center"/>
+      </w:pPr>
+    </w:p>
+    <w:p>
+      <w:pPr>
+        <w:pStyle w:val="Ttulo1"/>
+        <w:jc w:val="both"/>
+      </w:pPr>
+      <w:bookmarkStart w:id="2" w:name="_Toc125737598"/>
+      <w:r>
+        <w:lastRenderedPageBreak/>
+        <w:t xml:space="preserve">Crear </w:t>
+      </w:r>
+      <w:proofErr w:type="spellStart"/>
+      <w:r>
+        <w:t>Dockerfile</w:t>
+      </w:r>
+      <w:proofErr w:type="spellEnd"/>
+      <w:r>
+        <w:t xml:space="preserve"> copiando la aplicación directamente desde el anfitrión</w:t>
+      </w:r>
+      <w:bookmarkEnd w:id="2"/>
+    </w:p>
+    <w:p>
+      <w:pPr>
+        <w:pStyle w:val="Prrafodelista"/>
+        <w:numPr>
+          <w:ilvl w:val="0"/>
+          <w:numId w:val="44"/>
+        </w:numPr>
+        <w:ind w:left="357"/>
+        <w:jc w:val="both"/>
+        <w:rPr>
+          <w:rFonts w:ascii="Arial" w:hAnsi="Arial"/>
+          <w:sz w:val="24"/>
+        </w:rPr>
+      </w:pPr>
+      <w:r>
+        <w:rPr>
+          <w:rFonts w:ascii="Arial" w:hAnsi="Arial"/>
+          <w:sz w:val="24"/>
+        </w:rPr>
+        <w:t xml:space="preserve">Crea un </w:t>
+      </w:r>
+      <w:proofErr w:type="spellStart"/>
+      <w:r>
+        <w:rPr>
+          <w:rFonts w:ascii="Arial" w:hAnsi="Arial"/>
+          <w:sz w:val="24"/>
+        </w:rPr>
+        <w:t>Dockerfile</w:t>
+      </w:r>
+      <w:proofErr w:type="spellEnd"/>
+      <w:r>
+        <w:rPr>
+          <w:rFonts w:ascii="Arial" w:hAnsi="Arial"/>
+          <w:sz w:val="24"/>
+        </w:rPr>
+        <w:t xml:space="preserve"> que partiendo de una image</w:t>
+      </w:r>
+      <w:r>
+        <w:rPr>
+          <w:rFonts w:ascii="Arial" w:hAnsi="Arial"/>
+          <w:sz w:val="24"/>
+        </w:rPr>
+        <w:t>n PHP genera una imagen que c</w:t>
+      </w:r>
+      <w:r>
+        <w:rPr>
+          <w:rFonts w:ascii="Arial" w:hAnsi="Arial"/>
+          <w:sz w:val="24"/>
+        </w:rPr>
+        <w:t xml:space="preserve">opia una aplicación en PHP a un directorio del contenedor. Esta aplicación se debe copiar directamente desde un directorio del anfitrión. </w:t>
+      </w:r>
+    </w:p>
+    <w:p>
+      <w:pPr>
+        <w:pStyle w:val="Prrafodelista"/>
+        <w:ind w:left="357"/>
+        <w:jc w:val="both"/>
+        <w:rPr>
+          <w:rFonts w:ascii="Arial" w:hAnsi="Arial"/>
+          <w:sz w:val="24"/>
+        </w:rPr>
+      </w:pPr>
+    </w:p>
+    <w:p>
+      <w:pPr>
+        <w:pStyle w:val="Prrafodelista"/>
+        <w:ind w:left="357"/>
+        <w:jc w:val="both"/>
+        <w:rPr>
+          <w:rFonts w:ascii="Arial" w:hAnsi="Arial"/>
+          <w:sz w:val="24"/>
+        </w:rPr>
+      </w:pPr>
+      <w:r>
+        <w:rPr>
+          <w:rFonts w:ascii="Arial" w:hAnsi="Arial"/>
+          <w:sz w:val="24"/>
+        </w:rPr>
+        <w:t>Usaremos la siguiente aplicación demo:</w:t>
+      </w:r>
+    </w:p>
+    <w:p>
+      <w:pPr>
+        <w:pStyle w:val="Prrafodelista"/>
+        <w:ind w:left="357"/>
+        <w:jc w:val="both"/>
+        <w:rPr>
+          <w:rFonts w:ascii="Arial" w:hAnsi="Arial"/>
+          <w:sz w:val="28"/>
+        </w:rPr>
+      </w:pPr>
+      <w:hyperlink r:id="rId22" w:history="1">
+        <w:r>
+          <w:rPr>
+            <w:rStyle w:val="Hipervnculo"/>
+            <w:rFonts w:ascii="Arial" w:hAnsi="Arial"/>
+            <w:sz w:val="24"/>
+          </w:rPr>
+          <w:t>https://github.com/banago/simple-php-website</w:t>
+        </w:r>
+      </w:hyperlink>
+      <w:r>
+        <w:rPr>
+          <w:rFonts w:ascii="Arial" w:hAnsi="Arial"/>
+          <w:sz w:val="24"/>
+        </w:rPr>
+        <w:t xml:space="preserve"> </w:t>
+      </w:r>
+    </w:p>
+    <w:p>
+      <w:pPr>
+        <w:pStyle w:val="Prrafodelista"/>
+        <w:ind w:left="357"/>
+        <w:jc w:val="both"/>
+        <w:rPr>
+          <w:rFonts w:ascii="Arial" w:hAnsi="Arial"/>
+          <w:sz w:val="24"/>
+        </w:rPr>
+      </w:pPr>
+    </w:p>
+    <w:p>
+      <w:pPr>
+        <w:pStyle w:val="Prrafodelista"/>
+        <w:numPr>
+          <w:ilvl w:val="0"/>
+          <w:numId w:val="44"/>
+        </w:numPr>
+        <w:ind w:left="357"/>
+        <w:rPr>
+          <w:rFonts w:ascii="Arial" w:hAnsi="Arial"/>
+          <w:b/>
+          <w:sz w:val="24"/>
+        </w:rPr>
+      </w:pPr>
+      <w:r>
+        <w:rPr>
+          <w:rFonts w:ascii="Arial" w:hAnsi="Arial"/>
+          <w:sz w:val="24"/>
+        </w:rPr>
+        <w:t>Instalamos las dependencias necesarias</w:t>
+      </w:r>
+      <w:r>
+        <w:rPr>
+          <w:rFonts w:ascii="Arial" w:hAnsi="Arial"/>
+          <w:sz w:val="24"/>
+        </w:rPr>
+        <w:t xml:space="preserve"> con </w:t>
+      </w:r>
+      <w:bookmarkStart w:id="3" w:name="_GoBack"/>
+      <w:bookmarkEnd w:id="3"/>
+      <w:r>
+        <w:rPr>
+          <w:rFonts w:ascii="Arial" w:hAnsi="Arial"/>
+          <w:sz w:val="24"/>
+        </w:rPr>
+        <w:br/>
+      </w:r>
+      <w:r>
+        <w:rPr>
+          <w:rFonts w:ascii="Arial" w:hAnsi="Arial"/>
+          <w:b/>
+          <w:sz w:val="24"/>
+        </w:rPr>
+        <w:t xml:space="preserve">apt install php8.1 </w:t>
+      </w:r>
+      <w:proofErr w:type="spellStart"/>
+      <w:r>
+        <w:rPr>
+          <w:rFonts w:ascii="Arial" w:hAnsi="Arial"/>
+          <w:b/>
+          <w:sz w:val="24"/>
+        </w:rPr>
+        <w:t>composer</w:t>
+      </w:r>
+      <w:proofErr w:type="spellEnd"/>
+      <w:r>
+        <w:rPr>
+          <w:rFonts w:ascii="Arial" w:hAnsi="Arial"/>
+          <w:b/>
+          <w:sz w:val="24"/>
+        </w:rPr>
+        <w:t xml:space="preserve"> php8.1-dom php8.1-curl)</w:t>
+      </w:r>
+    </w:p>
+    <w:p>
+      <w:pPr>
+        <w:ind w:firstLine="357"/>
+        <w:jc w:val="both"/>
+        <w:rPr>
+          <w:rFonts w:ascii="Arial" w:hAnsi="Arial"/>
+          <w:sz w:val="24"/>
+        </w:rPr>
+      </w:pPr>
+      <w:r>
+        <w:drawing>
+          <wp:inline distT="0" distB="0" distL="0" distR="0" wp14:anchorId="6C25FF7D" wp14:editId="08C74D3C">
+            <wp:extent cx="5612130" cy="2745740"/>
+            <wp:effectExtent l="0" t="0" r="7620" b="0"/>
+            <wp:docPr id="15" name="Imagen 15"/>
+            <wp:cNvGraphicFramePr>
+              <a:graphicFrameLocks xmlns:a="http://schemas.openxmlformats.org/drawingml/2006/main" noChangeAspect="1"/>
+            </wp:cNvGraphicFramePr>
+            <a:graphic xmlns:a="http://schemas.openxmlformats.org/drawingml/2006/main">
+              <a:graphicData uri="http://schemas.openxmlformats.org/drawingml/2006/picture">
+                <pic:pic xmlns:pic="http://schemas.openxmlformats.org/drawingml/2006/picture">
+                  <pic:nvPicPr>
+                    <pic:cNvPr id="0" name=""/>
+                    <pic:cNvPicPr/>
+                  </pic:nvPicPr>
+                  <pic:blipFill>
+                    <a:blip r:embed="rId23"/>
+                    <a:stretch>
+                      <a:fillRect/>
+                    </a:stretch>
+                  </pic:blipFill>
+                  <pic:spPr>
+                    <a:xfrm>
+                      <a:off x="0" y="0"/>
+                      <a:ext cx="5612130" cy="2745740"/>
+                    </a:xfrm>
+                    <a:prstGeom prst="rect">
+                      <a:avLst/>
+                    </a:prstGeom>
+                  </pic:spPr>
+                </pic:pic>
+              </a:graphicData>
+            </a:graphic>
+          </wp:inline>
+        </w:drawing>
+      </w:r>
+    </w:p>
+    <w:p>
+      <w:pPr>
+        <w:ind w:firstLine="357"/>
+        <w:jc w:val="both"/>
+        <w:rPr>
+          <w:rFonts w:ascii="Arial" w:hAnsi="Arial"/>
+          <w:sz w:val="24"/>
+        </w:rPr>
+      </w:pPr>
+      <w:r>
+        <w:drawing>
+          <wp:inline distT="0" distB="0" distL="0" distR="0" wp14:anchorId="069B4AC4" wp14:editId="0E8FE938">
+            <wp:extent cx="5612130" cy="1591310"/>
+            <wp:effectExtent l="0" t="0" r="7620" b="8890"/>
+            <wp:docPr id="16" name="Imagen 16"/>
+            <wp:cNvGraphicFramePr>
+              <a:graphicFrameLocks xmlns:a="http://schemas.openxmlformats.org/drawingml/2006/main" noChangeAspect="1"/>
+            </wp:cNvGraphicFramePr>
+            <a:graphic xmlns:a="http://schemas.openxmlformats.org/drawingml/2006/main">
+              <a:graphicData uri="http://schemas.openxmlformats.org/drawingml/2006/picture">
+                <pic:pic xmlns:pic="http://schemas.openxmlformats.org/drawingml/2006/picture">
+                  <pic:nvPicPr>
+                    <pic:cNvPr id="0" name=""/>
+                    <pic:cNvPicPr/>
+                  </pic:nvPicPr>
+                  <pic:blipFill>
+                    <a:blip r:embed="rId24"/>
+                    <a:stretch>
+                      <a:fillRect/>
+                    </a:stretch>
+                  </pic:blipFill>
+                  <pic:spPr>
+                    <a:xfrm>
+                      <a:off x="0" y="0"/>
+                      <a:ext cx="5612130" cy="1591310"/>
+                    </a:xfrm>
+                    <a:prstGeom prst="rect">
+                      <a:avLst/>
+                    </a:prstGeom>
+                  </pic:spPr>
+                </pic:pic>
+              </a:graphicData>
+            </a:graphic>
+          </wp:inline>
+        </w:drawing>
+      </w:r>
+    </w:p>
+    <w:p>
+      <w:pPr>
+        <w:pStyle w:val="Prrafodelista"/>
+        <w:numPr>
+          <w:ilvl w:val="0"/>
+          <w:numId w:val="44"/>
+        </w:numPr>
+        <w:ind w:left="357" w:hanging="357"/>
+        <w:jc w:val="both"/>
+        <w:rPr>
+          <w:rFonts w:ascii="Arial" w:hAnsi="Arial"/>
+          <w:sz w:val="24"/>
+        </w:rPr>
+      </w:pPr>
+      <w:r>
+        <w:rPr>
+          <w:rFonts w:ascii="Arial" w:hAnsi="Arial"/>
+          <w:sz w:val="24"/>
+        </w:rPr>
+        <w:t>Clonamos el repositorio</w:t>
+      </w:r>
+    </w:p>
+    <w:p>
+      <w:pPr>
+        <w:pStyle w:val="Prrafodelista"/>
+        <w:ind w:left="357"/>
+        <w:jc w:val="both"/>
+        <w:rPr>
+          <w:rFonts w:ascii="Arial" w:hAnsi="Arial"/>
+          <w:sz w:val="24"/>
+        </w:rPr>
+      </w:pPr>
+      <w:r>
+        <w:rPr>
+          <w:rFonts w:ascii="Arial" w:hAnsi="Arial"/>
+          <w:sz w:val="24"/>
+        </w:rPr>
+        <w:drawing>
+          <wp:inline distT="0" distB="0" distL="0" distR="0" wp14:anchorId="79726EE2" wp14:editId="3614DECB">
+            <wp:extent cx="5612130" cy="1605280"/>
+            <wp:effectExtent l="0" t="0" r="7620" b="0"/>
+            <wp:docPr id="18" name="Imagen 18"/>
+            <wp:cNvGraphicFramePr>
+              <a:graphicFrameLocks xmlns:a="http://schemas.openxmlformats.org/drawingml/2006/main" noChangeAspect="1"/>
+            </wp:cNvGraphicFramePr>
+            <a:graphic xmlns:a="http://schemas.openxmlformats.org/drawingml/2006/main">
+              <a:graphicData uri="http://schemas.openxmlformats.org/drawingml/2006/picture">
+                <pic:pic xmlns:pic="http://schemas.openxmlformats.org/drawingml/2006/picture">
+                  <pic:nvPicPr>
+                    <pic:cNvPr id="0" name=""/>
+                    <pic:cNvPicPr/>
+                  </pic:nvPicPr>
+                  <pic:blipFill>
+                    <a:blip r:embed="rId25"/>
+                    <a:stretch>
+                      <a:fillRect/>
+                    </a:stretch>
+                  </pic:blipFill>
+                  <pic:spPr>
+                    <a:xfrm>
+                      <a:off x="0" y="0"/>
+                      <a:ext cx="5612130" cy="1605280"/>
+                    </a:xfrm>
+                    <a:prstGeom prst="rect">
+                      <a:avLst/>
+                    </a:prstGeom>
+                  </pic:spPr>
+                </pic:pic>
+              </a:graphicData>
+            </a:graphic>
+          </wp:inline>
+        </w:drawing>
+      </w:r>
+    </w:p>
+    <w:p>
+      <w:pPr>
+        <w:pStyle w:val="Prrafodelista"/>
+        <w:jc w:val="both"/>
+        <w:rPr>
+          <w:rFonts w:ascii="Arial" w:hAnsi="Arial"/>
+          <w:sz w:val="24"/>
+        </w:rPr>
+      </w:pPr>
+    </w:p>
+    <w:p>
+      <w:pPr>
+        <w:pStyle w:val="Prrafodelista"/>
+        <w:jc w:val="both"/>
+        <w:rPr>
+          <w:rFonts w:ascii="Arial" w:hAnsi="Arial"/>
+          <w:sz w:val="24"/>
+        </w:rPr>
+      </w:pPr>
+    </w:p>
+    <w:p>
+      <w:pPr>
+        <w:pStyle w:val="Prrafodelista"/>
+        <w:numPr>
+          <w:ilvl w:val="0"/>
+          <w:numId w:val="44"/>
+        </w:numPr>
+        <w:ind w:left="357" w:hanging="357"/>
+        <w:jc w:val="both"/>
+        <w:rPr>
+          <w:rFonts w:ascii="Arial" w:hAnsi="Arial"/>
+          <w:sz w:val="24"/>
+        </w:rPr>
+      </w:pPr>
+      <w:r>
+        <w:rPr>
+          <w:rFonts w:ascii="Arial" w:hAnsi="Arial"/>
+          <w:sz w:val="24"/>
+        </w:rPr>
+        <w:t xml:space="preserve">Lanzamos la aplicación con el servidor de desarrollo de PHP para comprobar que </w:t>
+      </w:r>
+      <w:proofErr w:type="spellStart"/>
+      <w:r>
+        <w:rPr>
+          <w:rFonts w:ascii="Arial" w:hAnsi="Arial"/>
+          <w:sz w:val="24"/>
+        </w:rPr>
+        <w:t>funciona.</w:t>
+      </w:r>
+      <w:proofErr w:type="spellEnd"/>
+    </w:p>
+    <w:p>
+      <w:pPr>
+        <w:pStyle w:val="Prrafodelista"/>
+        <w:ind w:left="357"/>
+        <w:jc w:val="both"/>
+        <w:rPr>
+          <w:rFonts w:ascii="Arial" w:hAnsi="Arial"/>
+          <w:sz w:val="24"/>
+        </w:rPr>
+      </w:pPr>
+      <w:proofErr w:type="spellStart"/>
+      <w:proofErr w:type="gramStart"/>
+      <w:r>
+        <w:rPr>
+          <w:rFonts w:ascii="Arial" w:hAnsi="Arial"/>
+          <w:b/>
+          <w:sz w:val="24"/>
+        </w:rPr>
+        <w:t>php</w:t>
+      </w:r>
+      <w:proofErr w:type="spellEnd"/>
+      <w:proofErr w:type="gramEnd"/>
+      <w:r>
+        <w:rPr>
+          <w:rFonts w:ascii="Arial" w:hAnsi="Arial"/>
+          <w:b/>
+          <w:sz w:val="24"/>
+        </w:rPr>
+        <w:t xml:space="preserve"> –S localhost:8080</w:t>
+      </w:r>
+    </w:p>
+    <w:p>
+      <w:pPr>
+        <w:ind w:firstLine="357"/>
+        <w:jc w:val="both"/>
+        <w:rPr>
+          <w:rFonts w:ascii="Arial" w:hAnsi="Arial"/>
+          <w:sz w:val="24"/>
+        </w:rPr>
+      </w:pPr>
+      <w:r>
+        <w:drawing>
+          <wp:inline distT="0" distB="0" distL="0" distR="0" wp14:anchorId="08F6BBE9" wp14:editId="7C938ADE">
+            <wp:extent cx="5612130" cy="1671955"/>
+            <wp:effectExtent l="0" t="0" r="7620" b="4445"/>
+            <wp:docPr id="21" name="Imagen 21"/>
+            <wp:cNvGraphicFramePr>
+              <a:graphicFrameLocks xmlns:a="http://schemas.openxmlformats.org/drawingml/2006/main" noChangeAspect="1"/>
+            </wp:cNvGraphicFramePr>
+            <a:graphic xmlns:a="http://schemas.openxmlformats.org/drawingml/2006/main">
+              <a:graphicData uri="http://schemas.openxmlformats.org/drawingml/2006/picture">
+                <pic:pic xmlns:pic="http://schemas.openxmlformats.org/drawingml/2006/picture">
+                  <pic:nvPicPr>
+                    <pic:cNvPr id="0" name=""/>
+                    <pic:cNvPicPr/>
+                  </pic:nvPicPr>
+                  <pic:blipFill>
+                    <a:blip r:embed="rId26"/>
+                    <a:stretch>
+                      <a:fillRect/>
+                    </a:stretch>
+                  </pic:blipFill>
+                  <pic:spPr>
+                    <a:xfrm>
+                      <a:off x="0" y="0"/>
+                      <a:ext cx="5612130" cy="1671955"/>
+                    </a:xfrm>
+                    <a:prstGeom prst="rect">
+                      <a:avLst/>
+                    </a:prstGeom>
+                  </pic:spPr>
+                </pic:pic>
+              </a:graphicData>
+            </a:graphic>
+          </wp:inline>
+        </w:drawing>
+      </w:r>
+    </w:p>
+    <w:p>
+      <w:pPr>
+        <w:ind w:firstLine="357"/>
+        <w:jc w:val="both"/>
+        <w:rPr>
+          <w:rFonts w:ascii="Arial" w:hAnsi="Arial"/>
+          <w:sz w:val="24"/>
+        </w:rPr>
+      </w:pPr>
+      <w:r>
+        <w:drawing>
+          <wp:inline distT="0" distB="0" distL="0" distR="0" wp14:anchorId="0687FE92" wp14:editId="2A3DCF0D">
+            <wp:extent cx="5612130" cy="3924935"/>
+            <wp:effectExtent l="0" t="0" r="7620" b="0"/>
+            <wp:docPr id="19" name="Imagen 19"/>
+            <wp:cNvGraphicFramePr>
+              <a:graphicFrameLocks xmlns:a="http://schemas.openxmlformats.org/drawingml/2006/main" noChangeAspect="1"/>
+            </wp:cNvGraphicFramePr>
+            <a:graphic xmlns:a="http://schemas.openxmlformats.org/drawingml/2006/main">
+              <a:graphicData uri="http://schemas.openxmlformats.org/drawingml/2006/picture">
+                <pic:pic xmlns:pic="http://schemas.openxmlformats.org/drawingml/2006/picture">
+                  <pic:nvPicPr>
+                    <pic:cNvPr id="0" name=""/>
+                    <pic:cNvPicPr/>
+                  </pic:nvPicPr>
+                  <pic:blipFill>
+                    <a:blip r:embed="rId27"/>
+                    <a:stretch>
+                      <a:fillRect/>
+                    </a:stretch>
+                  </pic:blipFill>
+                  <pic:spPr>
+                    <a:xfrm>
+                      <a:off x="0" y="0"/>
+                      <a:ext cx="5612130" cy="3924935"/>
+                    </a:xfrm>
+                    <a:prstGeom prst="rect">
+                      <a:avLst/>
+                    </a:prstGeom>
+                  </pic:spPr>
+                </pic:pic>
+              </a:graphicData>
+            </a:graphic>
+          </wp:inline>
+        </w:drawing>
+      </w:r>
+    </w:p>
+    <w:p>
+      <w:pPr>
+        <w:pStyle w:val="Prrafodelista"/>
+        <w:numPr>
+          <w:ilvl w:val="0"/>
+          <w:numId w:val="44"/>
+        </w:numPr>
+        <w:ind w:left="357" w:hanging="357"/>
+        <w:jc w:val="both"/>
+        <w:rPr>
+          <w:rFonts w:ascii="Arial" w:hAnsi="Arial"/>
+          <w:sz w:val="24"/>
+        </w:rPr>
+      </w:pPr>
+      <w:r>
+        <w:rPr>
+          <w:rFonts w:ascii="Arial" w:hAnsi="Arial"/>
+          <w:sz w:val="24"/>
+        </w:rPr>
+        <w:t xml:space="preserve">Creamos nuestro fichero </w:t>
+      </w:r>
+      <w:proofErr w:type="spellStart"/>
+      <w:r>
+        <w:rPr>
+          <w:rFonts w:ascii="Arial" w:hAnsi="Arial"/>
+          <w:sz w:val="24"/>
+        </w:rPr>
+        <w:t>Dockerfile</w:t>
+      </w:r>
+      <w:proofErr w:type="spellEnd"/>
+      <w:r>
+        <w:rPr>
+          <w:rFonts w:ascii="Arial" w:hAnsi="Arial"/>
+          <w:sz w:val="24"/>
+        </w:rPr>
+        <w:t xml:space="preserve"> (En mi caso directamente usando nano)</w:t>
+      </w:r>
+      <w:r>
+        <w:rPr>
+          <w:rFonts w:ascii="Arial" w:hAnsi="Arial"/>
+          <w:sz w:val="24"/>
+        </w:rPr>
+        <w:t>.</w:t>
+      </w:r>
+    </w:p>
+    <w:p>
+      <w:pPr>
+        <w:pStyle w:val="Prrafodelista"/>
+        <w:ind w:left="357"/>
+        <w:jc w:val="both"/>
+        <w:rPr>
+          <w:rFonts w:ascii="Arial" w:hAnsi="Arial"/>
+          <w:sz w:val="24"/>
+        </w:rPr>
+      </w:pPr>
+      <w:r>
+        <w:drawing>
+          <wp:inline distT="0" distB="0" distL="0" distR="0" wp14:anchorId="51069E9C" wp14:editId="05FFB9B1">
+            <wp:extent cx="5612130" cy="1711325"/>
+            <wp:effectExtent l="0" t="0" r="7620" b="3175"/>
+            <wp:docPr id="22" name="Imagen 22"/>
+            <wp:cNvGraphicFramePr>
+              <a:graphicFrameLocks xmlns:a="http://schemas.openxmlformats.org/drawingml/2006/main" noChangeAspect="1"/>
+            </wp:cNvGraphicFramePr>
+            <a:graphic xmlns:a="http://schemas.openxmlformats.org/drawingml/2006/main">
+              <a:graphicData uri="http://schemas.openxmlformats.org/drawingml/2006/picture">
+                <pic:pic xmlns:pic="http://schemas.openxmlformats.org/drawingml/2006/picture">
+                  <pic:nvPicPr>
+                    <pic:cNvPr id="0" name=""/>
+                    <pic:cNvPicPr/>
+                  </pic:nvPicPr>
+                  <pic:blipFill>
+                    <a:blip r:embed="rId28"/>
+                    <a:stretch>
+                      <a:fillRect/>
+                    </a:stretch>
+                  </pic:blipFill>
+                  <pic:spPr>
+                    <a:xfrm>
+                      <a:off x="0" y="0"/>
+                      <a:ext cx="5612130" cy="1711325"/>
+                    </a:xfrm>
+                    <a:prstGeom prst="rect">
+                      <a:avLst/>
+                    </a:prstGeom>
+                  </pic:spPr>
+                </pic:pic>
+              </a:graphicData>
+            </a:graphic>
+          </wp:inline>
+        </w:drawing>
+      </w:r>
+    </w:p>
+    <w:p>
+      <w:pPr>
+        <w:jc w:val="both"/>
+        <w:rPr>
+          <w:rFonts w:ascii="Arial" w:hAnsi="Arial"/>
+          <w:sz w:val="24"/>
+        </w:rPr>
+      </w:pPr>
+      <w:r>
+        <w:rPr>
+          <w:rFonts w:ascii="Arial" w:hAnsi="Arial"/>
+          <w:sz w:val="24"/>
+        </w:rPr>
+        <w:lastRenderedPageBreak/>
+        <w:t xml:space="preserve">Este </w:t>
+      </w:r>
+      <w:proofErr w:type="spellStart"/>
+      <w:r>
+        <w:rPr>
+          <w:rFonts w:ascii="Arial" w:hAnsi="Arial"/>
+          <w:sz w:val="24"/>
+        </w:rPr>
+        <w:t>Dockerfile</w:t>
+      </w:r>
+      <w:proofErr w:type="spellEnd"/>
+      <w:r>
+        <w:rPr>
+          <w:rFonts w:ascii="Arial" w:hAnsi="Arial"/>
+          <w:sz w:val="24"/>
+        </w:rPr>
+        <w:t xml:space="preserve"> usara la imagen de PHP 8.1 con el servidor Apache pre</w:t>
+      </w:r>
+      <w:r>
+        <w:rPr>
+          <w:rFonts w:ascii="Arial" w:hAnsi="Arial"/>
+          <w:sz w:val="24"/>
+        </w:rPr>
+        <w:t xml:space="preserve">-configurado, </w:t>
+      </w:r>
+      <w:r>
+        <w:rPr>
+          <w:rFonts w:ascii="Arial" w:hAnsi="Arial"/>
+          <w:sz w:val="24"/>
+        </w:rPr>
+        <w:t xml:space="preserve">copiara el fichero </w:t>
+      </w:r>
+      <w:proofErr w:type="spellStart"/>
+      <w:r>
+        <w:rPr>
+          <w:rFonts w:ascii="Arial" w:hAnsi="Arial"/>
+          <w:sz w:val="24"/>
+        </w:rPr>
+        <w:t>index.php</w:t>
+      </w:r>
+      <w:proofErr w:type="spellEnd"/>
+      <w:r>
+        <w:rPr>
+          <w:rFonts w:ascii="Arial" w:hAnsi="Arial"/>
+          <w:sz w:val="24"/>
+        </w:rPr>
+        <w:t xml:space="preserve"> y carpetas requeridas a la carpeta /</w:t>
+      </w:r>
+      <w:proofErr w:type="spellStart"/>
+      <w:r>
+        <w:rPr>
+          <w:rFonts w:ascii="Arial" w:hAnsi="Arial"/>
+          <w:sz w:val="24"/>
+        </w:rPr>
+        <w:t>var</w:t>
+      </w:r>
+      <w:proofErr w:type="spellEnd"/>
+      <w:r>
+        <w:rPr>
+          <w:rFonts w:ascii="Arial" w:hAnsi="Arial"/>
+          <w:sz w:val="24"/>
+        </w:rPr>
+        <w:t>/www/</w:t>
+      </w:r>
+      <w:proofErr w:type="spellStart"/>
+      <w:r>
+        <w:rPr>
+          <w:rFonts w:ascii="Arial" w:hAnsi="Arial"/>
+          <w:sz w:val="24"/>
+        </w:rPr>
+        <w:t>html</w:t>
+      </w:r>
+      <w:proofErr w:type="spellEnd"/>
+      <w:r>
+        <w:rPr>
+          <w:rFonts w:ascii="Arial" w:hAnsi="Arial"/>
+          <w:sz w:val="24"/>
+        </w:rPr>
+        <w:t xml:space="preserve"> del contenedor. Finalmente expone el </w:t>
+      </w:r>
+      <w:r>
+        <w:rPr>
+          <w:rFonts w:ascii="Arial" w:hAnsi="Arial"/>
+          <w:sz w:val="24"/>
+        </w:rPr>
+        <w:t xml:space="preserve">servicio desde el </w:t>
+      </w:r>
+      <w:r>
+        <w:rPr>
+          <w:rFonts w:ascii="Arial" w:hAnsi="Arial"/>
+          <w:sz w:val="24"/>
+        </w:rPr>
+        <w:t>puerto 80</w:t>
+      </w:r>
+      <w:r>
+        <w:rPr>
+          <w:rFonts w:ascii="Arial" w:hAnsi="Arial"/>
+          <w:sz w:val="24"/>
+        </w:rPr>
+        <w:t>.</w:t>
+      </w:r>
+    </w:p>
+    <w:p>
+      <w:pPr>
+        <w:pStyle w:val="Prrafodelista"/>
+        <w:numPr>
+          <w:ilvl w:val="0"/>
+          <w:numId w:val="44"/>
+        </w:numPr>
+        <w:ind w:left="357" w:hanging="357"/>
+        <w:jc w:val="both"/>
+        <w:rPr>
+          <w:rFonts w:ascii="Arial" w:hAnsi="Arial"/>
+          <w:sz w:val="24"/>
+        </w:rPr>
+      </w:pPr>
+      <w:r>
+        <w:rPr>
+          <w:rFonts w:ascii="Arial" w:hAnsi="Arial"/>
+          <w:sz w:val="24"/>
+        </w:rPr>
+        <w:t>Construimos la imagen</w:t>
+      </w:r>
+      <w:r>
+        <w:rPr>
+          <w:rFonts w:ascii="Arial" w:hAnsi="Arial"/>
+          <w:sz w:val="24"/>
+        </w:rPr>
+        <w:t>.</w:t>
+      </w:r>
+    </w:p>
+    <w:p>
+      <w:pPr>
+        <w:pStyle w:val="Prrafodelista"/>
+        <w:ind w:left="357"/>
+        <w:jc w:val="both"/>
+        <w:rPr>
+          <w:rFonts w:ascii="Arial" w:hAnsi="Arial"/>
+          <w:b/>
+          <w:sz w:val="24"/>
+        </w:rPr>
+      </w:pPr>
+      <w:r>
+        <w:rPr>
+          <w:rFonts w:ascii="Arial" w:hAnsi="Arial"/>
+          <w:sz w:val="24"/>
+        </w:rPr>
+        <w:t xml:space="preserve">Usamos el comando </w:t>
+      </w:r>
+      <w:proofErr w:type="spellStart"/>
+      <w:r>
+        <w:rPr>
+          <w:rFonts w:ascii="Arial" w:hAnsi="Arial"/>
+          <w:b/>
+          <w:sz w:val="24"/>
+        </w:rPr>
+        <w:t>docker</w:t>
+      </w:r>
+      <w:proofErr w:type="spellEnd"/>
+      <w:r>
+        <w:rPr>
+          <w:rFonts w:ascii="Arial" w:hAnsi="Arial"/>
+          <w:b/>
+          <w:sz w:val="24"/>
+        </w:rPr>
+        <w:t xml:space="preserve"> </w:t>
+      </w:r>
+      <w:proofErr w:type="spellStart"/>
+      <w:r>
+        <w:rPr>
+          <w:rFonts w:ascii="Arial" w:hAnsi="Arial"/>
+          <w:b/>
+          <w:sz w:val="24"/>
+        </w:rPr>
+        <w:t>build</w:t>
+      </w:r>
+      <w:proofErr w:type="spellEnd"/>
+      <w:r>
+        <w:rPr>
+          <w:rFonts w:ascii="Arial" w:hAnsi="Arial"/>
+          <w:b/>
+          <w:sz w:val="24"/>
+        </w:rPr>
+        <w:t xml:space="preserve"> –t </w:t>
+      </w:r>
+      <w:proofErr w:type="spellStart"/>
+      <w:r>
+        <w:rPr>
+          <w:rFonts w:ascii="Arial" w:hAnsi="Arial"/>
+          <w:b/>
+          <w:sz w:val="24"/>
+        </w:rPr>
+        <w:t>mlinares</w:t>
+      </w:r>
+      <w:proofErr w:type="spellEnd"/>
+      <w:r>
+        <w:rPr>
+          <w:rFonts w:ascii="Arial" w:hAnsi="Arial"/>
+          <w:b/>
+          <w:sz w:val="24"/>
+        </w:rPr>
+        <w:t>/simple-</w:t>
+      </w:r>
+      <w:proofErr w:type="spellStart"/>
+      <w:r>
+        <w:rPr>
+          <w:rFonts w:ascii="Arial" w:hAnsi="Arial"/>
+          <w:b/>
+          <w:sz w:val="24"/>
+        </w:rPr>
+        <w:t>php</w:t>
+      </w:r>
+      <w:proofErr w:type="spellEnd"/>
+      <w:r>
+        <w:rPr>
+          <w:rFonts w:ascii="Arial" w:hAnsi="Arial"/>
+          <w:b/>
+          <w:sz w:val="24"/>
+        </w:rPr>
+        <w:t>-</w:t>
+      </w:r>
+      <w:proofErr w:type="spellStart"/>
+      <w:r>
+        <w:rPr>
+          <w:rFonts w:ascii="Arial" w:hAnsi="Arial"/>
+          <w:b/>
+          <w:sz w:val="24"/>
+        </w:rPr>
+        <w:t>website</w:t>
+      </w:r>
+      <w:proofErr w:type="spellEnd"/>
+    </w:p>
+    <w:p>
+      <w:pPr>
+        <w:pStyle w:val="Prrafodelista"/>
+        <w:ind w:left="357"/>
+        <w:jc w:val="both"/>
+        <w:rPr>
+          <w:rFonts w:ascii="Arial" w:hAnsi="Arial"/>
+          <w:sz w:val="24"/>
+        </w:rPr>
+      </w:pPr>
+      <w:r>
+        <w:rPr>
+          <w:rFonts w:ascii="Arial" w:hAnsi="Arial"/>
+          <w:sz w:val="24"/>
+        </w:rPr>
+        <w:t xml:space="preserve">Nos construirá una imagen con el nombre especificado usando el </w:t>
+      </w:r>
+      <w:proofErr w:type="spellStart"/>
+      <w:r>
+        <w:rPr>
+          <w:rFonts w:ascii="Arial" w:hAnsi="Arial"/>
+          <w:sz w:val="24"/>
+        </w:rPr>
+        <w:t>Dockerfile</w:t>
+      </w:r>
+      <w:proofErr w:type="spellEnd"/>
+      <w:r>
+        <w:rPr>
+          <w:rFonts w:ascii="Arial" w:hAnsi="Arial"/>
+          <w:sz w:val="24"/>
+        </w:rPr>
+        <w:t xml:space="preserve"> de la carpeta en la que estamos posicionados.</w:t>
+      </w:r>
+    </w:p>
+    <w:p>
+      <w:pPr>
+        <w:pStyle w:val="Prrafodelista"/>
+        <w:ind w:left="357"/>
+        <w:jc w:val="both"/>
+        <w:rPr>
+          <w:rFonts w:ascii="Arial" w:hAnsi="Arial"/>
+          <w:sz w:val="24"/>
+        </w:rPr>
+      </w:pPr>
+    </w:p>
+    <w:p>
+      <w:pPr>
+        <w:pStyle w:val="Prrafodelista"/>
+        <w:ind w:left="357"/>
+        <w:jc w:val="both"/>
+        <w:rPr>
+          <w:rFonts w:ascii="Arial" w:hAnsi="Arial"/>
+          <w:sz w:val="24"/>
+        </w:rPr>
+      </w:pPr>
+      <w:r>
+        <w:drawing>
+          <wp:inline distT="0" distB="0" distL="0" distR="0" wp14:anchorId="16DFBE0C" wp14:editId="208A85B0">
+            <wp:extent cx="5612130" cy="4420235"/>
+            <wp:effectExtent l="0" t="0" r="7620" b="0"/>
+            <wp:docPr id="23" name="Imagen 23"/>
+            <wp:cNvGraphicFramePr>
+              <a:graphicFrameLocks xmlns:a="http://schemas.openxmlformats.org/drawingml/2006/main" noChangeAspect="1"/>
+            </wp:cNvGraphicFramePr>
+            <a:graphic xmlns:a="http://schemas.openxmlformats.org/drawingml/2006/main">
+              <a:graphicData uri="http://schemas.openxmlformats.org/drawingml/2006/picture">
+                <pic:pic xmlns:pic="http://schemas.openxmlformats.org/drawingml/2006/picture">
+                  <pic:nvPicPr>
+                    <pic:cNvPr id="0" name=""/>
+                    <pic:cNvPicPr/>
+                  </pic:nvPicPr>
+                  <pic:blipFill>
+                    <a:blip r:embed="rId29"/>
+                    <a:stretch>
+                      <a:fillRect/>
+                    </a:stretch>
+                  </pic:blipFill>
+                  <pic:spPr>
+                    <a:xfrm>
+                      <a:off x="0" y="0"/>
+                      <a:ext cx="5612130" cy="4420235"/>
+                    </a:xfrm>
+                    <a:prstGeom prst="rect">
+                      <a:avLst/>
+                    </a:prstGeom>
+                  </pic:spPr>
+                </pic:pic>
+              </a:graphicData>
+            </a:graphic>
+          </wp:inline>
+        </w:drawing>
+      </w:r>
+    </w:p>
+    <w:p>
+      <w:pPr>
+        <w:pStyle w:val="Prrafodelista"/>
+        <w:ind w:left="357"/>
+        <w:jc w:val="both"/>
+        <w:rPr>
+          <w:rFonts w:ascii="Arial" w:hAnsi="Arial"/>
+          <w:sz w:val="24"/>
+        </w:rPr>
+      </w:pPr>
+    </w:p>
+    <w:p>
+      <w:pPr>
+        <w:pStyle w:val="Prrafodelista"/>
+        <w:ind w:left="357"/>
+        <w:jc w:val="both"/>
+        <w:rPr>
+          <w:rFonts w:ascii="Arial" w:hAnsi="Arial"/>
+          <w:sz w:val="24"/>
+        </w:rPr>
+      </w:pPr>
+    </w:p>
+    <w:p>
+      <w:pPr>
+        <w:pStyle w:val="Prrafodelista"/>
+        <w:ind w:left="357"/>
+        <w:jc w:val="both"/>
+        <w:rPr>
+          <w:rFonts w:ascii="Arial" w:hAnsi="Arial"/>
+          <w:sz w:val="24"/>
+        </w:rPr>
+      </w:pPr>
+    </w:p>
+    <w:p>
+      <w:pPr>
+        <w:pStyle w:val="Prrafodelista"/>
+        <w:ind w:left="357"/>
+        <w:jc w:val="both"/>
+        <w:rPr>
+          <w:rFonts w:ascii="Arial" w:hAnsi="Arial"/>
+          <w:sz w:val="24"/>
+        </w:rPr>
+      </w:pPr>
+    </w:p>
+    <w:p>
+      <w:pPr>
+        <w:pStyle w:val="Prrafodelista"/>
+        <w:ind w:left="357"/>
+        <w:jc w:val="both"/>
+        <w:rPr>
+          <w:rFonts w:ascii="Arial" w:hAnsi="Arial"/>
+          <w:sz w:val="24"/>
+        </w:rPr>
+      </w:pPr>
+    </w:p>
+    <w:p>
+      <w:pPr>
+        <w:pStyle w:val="Prrafodelista"/>
+        <w:ind w:left="357"/>
+        <w:jc w:val="both"/>
+        <w:rPr>
+          <w:rFonts w:ascii="Arial" w:hAnsi="Arial"/>
+          <w:sz w:val="24"/>
+        </w:rPr>
+      </w:pPr>
+    </w:p>
+    <w:p>
+      <w:pPr>
+        <w:pStyle w:val="Prrafodelista"/>
+        <w:ind w:left="357"/>
+        <w:jc w:val="both"/>
+        <w:rPr>
+          <w:rFonts w:ascii="Arial" w:hAnsi="Arial"/>
+          <w:sz w:val="24"/>
+        </w:rPr>
+      </w:pPr>
+    </w:p>
+    <w:p>
+      <w:pPr>
+        <w:pStyle w:val="Prrafodelista"/>
+        <w:ind w:left="357"/>
+        <w:jc w:val="both"/>
+        <w:rPr>
+          <w:rFonts w:ascii="Arial" w:hAnsi="Arial"/>
+          <w:sz w:val="24"/>
+        </w:rPr>
+      </w:pPr>
+    </w:p>
+    <w:p>
+      <w:pPr>
+        <w:pStyle w:val="Prrafodelista"/>
+        <w:ind w:left="357"/>
+        <w:jc w:val="both"/>
+        <w:rPr>
+          <w:rFonts w:ascii="Arial" w:hAnsi="Arial"/>
+          <w:sz w:val="24"/>
+        </w:rPr>
+      </w:pPr>
+    </w:p>
+    <w:p>
+      <w:pPr>
+        <w:pStyle w:val="Prrafodelista"/>
+        <w:ind w:left="357"/>
+        <w:jc w:val="both"/>
+        <w:rPr>
+          <w:rFonts w:ascii="Arial" w:hAnsi="Arial"/>
+          <w:sz w:val="24"/>
+        </w:rPr>
+      </w:pPr>
+    </w:p>
+    <w:p>
+      <w:pPr>
+        <w:pStyle w:val="Prrafodelista"/>
+        <w:ind w:left="357"/>
+        <w:jc w:val="both"/>
+        <w:rPr>
+          <w:rFonts w:ascii="Arial" w:hAnsi="Arial"/>
+          <w:sz w:val="24"/>
+        </w:rPr>
+      </w:pPr>
+    </w:p>
+    <w:p>
+      <w:pPr>
+        <w:pStyle w:val="Prrafodelista"/>
+        <w:ind w:left="357"/>
+        <w:jc w:val="both"/>
+        <w:rPr>
+          <w:rFonts w:ascii="Arial" w:hAnsi="Arial"/>
+          <w:sz w:val="24"/>
+        </w:rPr>
+      </w:pPr>
+    </w:p>
+    <w:p>
+      <w:pPr>
+        <w:pStyle w:val="Prrafodelista"/>
+        <w:ind w:left="357"/>
+        <w:jc w:val="both"/>
+        <w:rPr>
+          <w:rFonts w:ascii="Arial" w:hAnsi="Arial"/>
+          <w:sz w:val="24"/>
+        </w:rPr>
+      </w:pPr>
+    </w:p>
+    <w:p>
+      <w:pPr>
+        <w:pStyle w:val="Prrafodelista"/>
+        <w:ind w:left="357"/>
+        <w:jc w:val="both"/>
+        <w:rPr>
+          <w:rFonts w:ascii="Arial" w:hAnsi="Arial"/>
+          <w:sz w:val="24"/>
+        </w:rPr>
+      </w:pPr>
+    </w:p>
+    <w:p>
+      <w:pPr>
+        <w:pStyle w:val="Prrafodelista"/>
+        <w:ind w:left="357"/>
+        <w:jc w:val="both"/>
+        <w:rPr>
+          <w:rFonts w:ascii="Arial" w:hAnsi="Arial"/>
+          <w:sz w:val="24"/>
+        </w:rPr>
+      </w:pPr>
+    </w:p>
+    <w:p>
+      <w:pPr>
+        <w:pStyle w:val="Prrafodelista"/>
+        <w:ind w:left="357"/>
+        <w:jc w:val="both"/>
+        <w:rPr>
+          <w:rFonts w:ascii="Arial" w:hAnsi="Arial"/>
+          <w:sz w:val="24"/>
+        </w:rPr>
+      </w:pPr>
+    </w:p>
+    <w:p>
+      <w:pPr>
+        <w:pStyle w:val="Prrafodelista"/>
+        <w:numPr>
+          <w:ilvl w:val="0"/>
+          <w:numId w:val="44"/>
+        </w:numPr>
+        <w:ind w:left="357" w:hanging="357"/>
+        <w:jc w:val="both"/>
+        <w:rPr>
+          <w:rFonts w:ascii="Arial" w:hAnsi="Arial"/>
+          <w:sz w:val="24"/>
+        </w:rPr>
+      </w:pPr>
+      <w:r>
+        <w:rPr>
+          <w:rFonts w:ascii="Arial" w:hAnsi="Arial"/>
+          <w:sz w:val="24"/>
+        </w:rPr>
+        <w:lastRenderedPageBreak/>
+        <w:t>Lanzamos la imagen y comprobamos que funciona correctamente</w:t>
+      </w:r>
+      <w:r>
+        <w:rPr>
+          <w:rFonts w:ascii="Arial" w:hAnsi="Arial"/>
+          <w:sz w:val="24"/>
+        </w:rPr>
+        <w:t>.</w:t>
+      </w:r>
+    </w:p>
+    <w:p>
+      <w:pPr>
+        <w:pStyle w:val="Prrafodelista"/>
+        <w:ind w:left="357"/>
+        <w:jc w:val="both"/>
+        <w:rPr>
+          <w:rFonts w:ascii="Arial" w:hAnsi="Arial"/>
+          <w:b/>
+          <w:sz w:val="24"/>
+        </w:rPr>
+      </w:pPr>
+      <w:proofErr w:type="spellStart"/>
+      <w:proofErr w:type="gramStart"/>
+      <w:r>
+        <w:rPr>
+          <w:rFonts w:ascii="Arial" w:hAnsi="Arial"/>
+          <w:b/>
+          <w:sz w:val="24"/>
+        </w:rPr>
+        <w:t>docker</w:t>
+      </w:r>
+      <w:proofErr w:type="spellEnd"/>
+      <w:proofErr w:type="gramEnd"/>
+      <w:r>
+        <w:rPr>
+          <w:rFonts w:ascii="Arial" w:hAnsi="Arial"/>
+          <w:b/>
+          <w:sz w:val="24"/>
+        </w:rPr>
+        <w:t xml:space="preserve"> run –p 8080:80 </w:t>
+      </w:r>
+      <w:proofErr w:type="spellStart"/>
+      <w:r>
+        <w:rPr>
+          <w:rFonts w:ascii="Arial" w:hAnsi="Arial"/>
+          <w:b/>
+          <w:sz w:val="24"/>
+        </w:rPr>
+        <w:t>mlinares</w:t>
+      </w:r>
+      <w:proofErr w:type="spellEnd"/>
+      <w:r>
+        <w:rPr>
+          <w:rFonts w:ascii="Arial" w:hAnsi="Arial"/>
+          <w:b/>
+          <w:sz w:val="24"/>
+        </w:rPr>
+        <w:t>/simple-</w:t>
+      </w:r>
+      <w:proofErr w:type="spellStart"/>
+      <w:r>
+        <w:rPr>
+          <w:rFonts w:ascii="Arial" w:hAnsi="Arial"/>
+          <w:b/>
+          <w:sz w:val="24"/>
+        </w:rPr>
+        <w:t>php</w:t>
+      </w:r>
+      <w:proofErr w:type="spellEnd"/>
+      <w:r>
+        <w:rPr>
+          <w:rFonts w:ascii="Arial" w:hAnsi="Arial"/>
+          <w:b/>
+          <w:sz w:val="24"/>
+        </w:rPr>
+        <w:t>-</w:t>
+      </w:r>
+      <w:proofErr w:type="spellStart"/>
+      <w:r>
+        <w:rPr>
+          <w:rFonts w:ascii="Arial" w:hAnsi="Arial"/>
+          <w:b/>
+          <w:sz w:val="24"/>
+        </w:rPr>
+        <w:t>website</w:t>
+      </w:r>
+      <w:proofErr w:type="spellEnd"/>
+    </w:p>
+    <w:p>
+      <w:pPr>
+        <w:pStyle w:val="Prrafodelista"/>
+        <w:ind w:left="357"/>
+        <w:jc w:val="both"/>
+        <w:rPr>
+          <w:rFonts w:ascii="Arial" w:hAnsi="Arial"/>
+          <w:sz w:val="24"/>
+        </w:rPr>
+      </w:pPr>
+      <w:r>
+        <w:rPr>
+          <w:rFonts w:ascii="Arial" w:hAnsi="Arial"/>
+          <w:sz w:val="24"/>
+        </w:rPr>
+        <w:t>C</w:t>
+      </w:r>
+      <w:r>
+        <w:rPr>
+          <w:rFonts w:ascii="Arial" w:hAnsi="Arial"/>
+          <w:sz w:val="24"/>
+        </w:rPr>
+        <w:t>on el atributo –p enlazamos el puerto 8080 de nuestra máquina real con el puerto 80 interno del contenedor</w:t>
+      </w:r>
+      <w:r>
+        <w:rPr>
+          <w:rFonts w:ascii="Arial" w:hAnsi="Arial"/>
+          <w:sz w:val="24"/>
+        </w:rPr>
+        <w:t>.</w:t>
+      </w:r>
+    </w:p>
+    <w:p>
+      <w:pPr>
+        <w:pStyle w:val="Prrafodelista"/>
+        <w:ind w:left="357"/>
+        <w:jc w:val="both"/>
+        <w:rPr>
+          <w:rFonts w:ascii="Arial" w:hAnsi="Arial"/>
+          <w:sz w:val="24"/>
+        </w:rPr>
+      </w:pPr>
+    </w:p>
+    <w:p>
+      <w:pPr>
+        <w:pStyle w:val="Prrafodelista"/>
+        <w:ind w:left="357"/>
+        <w:jc w:val="both"/>
+        <w:rPr>
+          <w:rFonts w:ascii="Arial" w:hAnsi="Arial"/>
+          <w:sz w:val="24"/>
+        </w:rPr>
+      </w:pPr>
+      <w:r>
+        <w:drawing>
+          <wp:inline distT="0" distB="0" distL="0" distR="0" wp14:anchorId="10C491D0" wp14:editId="601AA43D">
+            <wp:extent cx="5612130" cy="1017270"/>
+            <wp:effectExtent l="0" t="0" r="7620" b="0"/>
+            <wp:docPr id="24" name="Imagen 24"/>
+            <wp:cNvGraphicFramePr>
+              <a:graphicFrameLocks xmlns:a="http://schemas.openxmlformats.org/drawingml/2006/main" noChangeAspect="1"/>
+            </wp:cNvGraphicFramePr>
+            <a:graphic xmlns:a="http://schemas.openxmlformats.org/drawingml/2006/main">
+              <a:graphicData uri="http://schemas.openxmlformats.org/drawingml/2006/picture">
+                <pic:pic xmlns:pic="http://schemas.openxmlformats.org/drawingml/2006/picture">
+                  <pic:nvPicPr>
+                    <pic:cNvPr id="0" name=""/>
+                    <pic:cNvPicPr/>
+                  </pic:nvPicPr>
+                  <pic:blipFill>
+                    <a:blip r:embed="rId30"/>
+                    <a:stretch>
+                      <a:fillRect/>
+                    </a:stretch>
+                  </pic:blipFill>
+                  <pic:spPr>
+                    <a:xfrm>
+                      <a:off x="0" y="0"/>
+                      <a:ext cx="5612130" cy="1017270"/>
+                    </a:xfrm>
+                    <a:prstGeom prst="rect">
+                      <a:avLst/>
+                    </a:prstGeom>
+                  </pic:spPr>
+                </pic:pic>
+              </a:graphicData>
+            </a:graphic>
+          </wp:inline>
+        </w:drawing>
+      </w:r>
+    </w:p>
+    <w:p>
+      <w:pPr>
+        <w:pStyle w:val="Prrafodelista"/>
+        <w:ind w:left="357"/>
+        <w:jc w:val="both"/>
+        <w:rPr>
+          <w:rFonts w:ascii="Arial" w:hAnsi="Arial"/>
+          <w:sz w:val="24"/>
+        </w:rPr>
+      </w:pPr>
+      <w:r>
+        <w:drawing>
+          <wp:inline distT="0" distB="0" distL="0" distR="0" wp14:anchorId="73F880F5" wp14:editId="1F783ABB">
+            <wp:extent cx="5612130" cy="3945255"/>
+            <wp:effectExtent l="0" t="0" r="7620" b="0"/>
+            <wp:docPr id="25" name="Imagen 25"/>
+            <wp:cNvGraphicFramePr>
+              <a:graphicFrameLocks xmlns:a="http://schemas.openxmlformats.org/drawingml/2006/main" noChangeAspect="1"/>
+            </wp:cNvGraphicFramePr>
+            <a:graphic xmlns:a="http://schemas.openxmlformats.org/drawingml/2006/main">
+              <a:graphicData uri="http://schemas.openxmlformats.org/drawingml/2006/picture">
+                <pic:pic xmlns:pic="http://schemas.openxmlformats.org/drawingml/2006/picture">
+                  <pic:nvPicPr>
+                    <pic:cNvPr id="0" name=""/>
+                    <pic:cNvPicPr/>
+                  </pic:nvPicPr>
+                  <pic:blipFill>
+                    <a:blip r:embed="rId31"/>
+                    <a:stretch>
+                      <a:fillRect/>
+                    </a:stretch>
+                  </pic:blipFill>
+                  <pic:spPr>
+                    <a:xfrm>
+                      <a:off x="0" y="0"/>
+                      <a:ext cx="5612130" cy="3945255"/>
+                    </a:xfrm>
+                    <a:prstGeom prst="rect">
+                      <a:avLst/>
+                    </a:prstGeom>
+                  </pic:spPr>
+                </pic:pic>
+              </a:graphicData>
+            </a:graphic>
+          </wp:inline>
+        </w:drawing>
+      </w:r>
+    </w:p>
+    <w:p>
+      <w:pPr>
+        <w:pStyle w:val="Prrafodelista"/>
+        <w:numPr>
+          <w:ilvl w:val="0"/>
+          <w:numId w:val="44"/>
+        </w:numPr>
+        <w:ind w:left="357" w:hanging="357"/>
+        <w:jc w:val="both"/>
+        <w:rPr>
+          <w:rFonts w:ascii="Arial" w:hAnsi="Arial"/>
+          <w:sz w:val="24"/>
+        </w:rPr>
+      </w:pPr>
+      <w:r>
+        <w:rPr>
+          <w:rFonts w:ascii="Arial" w:hAnsi="Arial"/>
+          <w:sz w:val="24"/>
+        </w:rPr>
+        <w:t xml:space="preserve">Paramos el contenedor pulsando CTRL+C debido a que automáticamente hemos entrado en modo </w:t>
+      </w:r>
+      <w:proofErr w:type="spellStart"/>
+      <w:r>
+        <w:rPr>
+          <w:rFonts w:ascii="Arial" w:hAnsi="Arial"/>
+          <w:sz w:val="24"/>
+        </w:rPr>
+        <w:t>attached</w:t>
+      </w:r>
+      <w:proofErr w:type="spellEnd"/>
+      <w:r>
+        <w:rPr>
+          <w:rFonts w:ascii="Arial" w:hAnsi="Arial"/>
+          <w:sz w:val="24"/>
+        </w:rPr>
+        <w:t xml:space="preserve"> / interactivo.</w:t>
+      </w:r>
+    </w:p>
+    <w:p>
+      <w:pPr>
+        <w:pStyle w:val="Prrafodelista"/>
+        <w:ind w:left="357"/>
+        <w:jc w:val="both"/>
+        <w:rPr>
+          <w:rFonts w:ascii="Arial" w:hAnsi="Arial"/>
+          <w:sz w:val="24"/>
+        </w:rPr>
+      </w:pPr>
+      <w:r>
+        <w:drawing>
+          <wp:inline distT="0" distB="0" distL="0" distR="0" wp14:anchorId="126A05D0" wp14:editId="086DA75A">
+            <wp:extent cx="5612130" cy="401955"/>
+            <wp:effectExtent l="0" t="0" r="7620" b="0"/>
+            <wp:docPr id="26" name="Imagen 26"/>
+            <wp:cNvGraphicFramePr>
+              <a:graphicFrameLocks xmlns:a="http://schemas.openxmlformats.org/drawingml/2006/main" noChangeAspect="1"/>
+            </wp:cNvGraphicFramePr>
+            <a:graphic xmlns:a="http://schemas.openxmlformats.org/drawingml/2006/main">
+              <a:graphicData uri="http://schemas.openxmlformats.org/drawingml/2006/picture">
+                <pic:pic xmlns:pic="http://schemas.openxmlformats.org/drawingml/2006/picture">
+                  <pic:nvPicPr>
+                    <pic:cNvPr id="0" name=""/>
+                    <pic:cNvPicPr/>
+                  </pic:nvPicPr>
+                  <pic:blipFill>
+                    <a:blip r:embed="rId32"/>
+                    <a:stretch>
+                      <a:fillRect/>
+                    </a:stretch>
+                  </pic:blipFill>
+                  <pic:spPr>
+                    <a:xfrm>
+                      <a:off x="0" y="0"/>
+                      <a:ext cx="5612130" cy="401955"/>
+                    </a:xfrm>
+                    <a:prstGeom prst="rect">
+                      <a:avLst/>
+                    </a:prstGeom>
+                  </pic:spPr>
+                </pic:pic>
+              </a:graphicData>
+            </a:graphic>
+          </wp:inline>
+        </w:drawing>
+      </w:r>
+    </w:p>
+    <w:p>
+      <w:pPr>
+        <w:pStyle w:val="Prrafodelista"/>
+        <w:numPr>
+          <w:ilvl w:val="0"/>
+          <w:numId w:val="44"/>
+        </w:numPr>
+        <w:ind w:left="357" w:hanging="357"/>
+        <w:jc w:val="both"/>
+        <w:rPr>
+          <w:rFonts w:ascii="Arial" w:hAnsi="Arial"/>
+          <w:sz w:val="24"/>
+        </w:rPr>
+      </w:pPr>
+      <w:r>
+        <w:rPr>
+          <w:rFonts w:ascii="Arial" w:hAnsi="Arial"/>
+          <w:sz w:val="24"/>
+        </w:rPr>
+        <w:t>Eliminamos el contenedor</w:t>
+      </w:r>
+    </w:p>
+    <w:p>
+      <w:pPr>
+        <w:pStyle w:val="Prrafodelista"/>
+        <w:ind w:left="357"/>
+        <w:jc w:val="both"/>
+        <w:rPr>
+          <w:rFonts w:ascii="Arial" w:hAnsi="Arial"/>
+          <w:sz w:val="24"/>
+        </w:rPr>
+      </w:pPr>
+      <w:r>
+        <w:rPr>
+          <w:rFonts w:ascii="Arial" w:hAnsi="Arial"/>
+          <w:sz w:val="24"/>
+        </w:rPr>
+        <w:t xml:space="preserve">Usamos </w:t>
+      </w:r>
+      <w:proofErr w:type="spellStart"/>
+      <w:r>
+        <w:rPr>
+          <w:rFonts w:ascii="Arial" w:hAnsi="Arial"/>
+          <w:b/>
+          <w:sz w:val="24"/>
+        </w:rPr>
+        <w:t>docker</w:t>
+      </w:r>
+      <w:proofErr w:type="spellEnd"/>
+      <w:r>
+        <w:rPr>
+          <w:rFonts w:ascii="Arial" w:hAnsi="Arial"/>
+          <w:b/>
+          <w:sz w:val="24"/>
+        </w:rPr>
+        <w:t xml:space="preserve"> </w:t>
+      </w:r>
+      <w:proofErr w:type="spellStart"/>
+      <w:r>
+        <w:rPr>
+          <w:rFonts w:ascii="Arial" w:hAnsi="Arial"/>
+          <w:b/>
+          <w:sz w:val="24"/>
+        </w:rPr>
+        <w:t>ps</w:t>
+      </w:r>
+      <w:proofErr w:type="spellEnd"/>
+      <w:r>
+        <w:rPr>
+          <w:rFonts w:ascii="Arial" w:hAnsi="Arial"/>
+          <w:b/>
+          <w:sz w:val="24"/>
+        </w:rPr>
+        <w:t xml:space="preserve"> –a</w:t>
+      </w:r>
+      <w:r>
+        <w:rPr>
+          <w:rFonts w:ascii="Arial" w:hAnsi="Arial"/>
+          <w:sz w:val="24"/>
+        </w:rPr>
+        <w:t xml:space="preserve"> para obtener el </w:t>
+      </w:r>
+      <w:proofErr w:type="spellStart"/>
+      <w:r>
+        <w:rPr>
+          <w:rFonts w:ascii="Arial" w:hAnsi="Arial"/>
+          <w:sz w:val="24"/>
+        </w:rPr>
+        <w:t>slug</w:t>
+      </w:r>
+      <w:proofErr w:type="spellEnd"/>
+      <w:r>
+        <w:rPr>
+          <w:rFonts w:ascii="Arial" w:hAnsi="Arial"/>
+          <w:sz w:val="24"/>
+        </w:rPr>
+        <w:t xml:space="preserve"> del contenedor y su id (</w:t>
+      </w:r>
+      <w:proofErr w:type="spellStart"/>
+      <w:r>
+        <w:rPr>
+          <w:rFonts w:ascii="Arial" w:hAnsi="Arial"/>
+          <w:sz w:val="24"/>
+        </w:rPr>
+        <w:t>cool_cori</w:t>
+      </w:r>
+      <w:proofErr w:type="spellEnd"/>
+      <w:r>
+        <w:rPr>
+          <w:rFonts w:ascii="Arial" w:hAnsi="Arial"/>
+          <w:sz w:val="24"/>
+        </w:rPr>
+        <w:t>)</w:t>
+      </w:r>
+    </w:p>
+    <w:p>
+      <w:pPr>
+        <w:pStyle w:val="Prrafodelista"/>
+        <w:ind w:left="357"/>
+        <w:jc w:val="both"/>
+        <w:rPr>
+          <w:rFonts w:ascii="Arial" w:hAnsi="Arial"/>
+          <w:b/>
+          <w:sz w:val="24"/>
+        </w:rPr>
+      </w:pPr>
+      <w:r>
+        <w:rPr>
+          <w:rFonts w:ascii="Arial" w:hAnsi="Arial"/>
+          <w:sz w:val="24"/>
+        </w:rPr>
+        <w:t xml:space="preserve">Luego eliminamos el contenedor usando </w:t>
+      </w:r>
+      <w:proofErr w:type="spellStart"/>
+      <w:r>
+        <w:rPr>
+          <w:rFonts w:ascii="Arial" w:hAnsi="Arial"/>
+          <w:b/>
+          <w:sz w:val="24"/>
+        </w:rPr>
+        <w:t>docker</w:t>
+      </w:r>
+      <w:proofErr w:type="spellEnd"/>
+      <w:r>
+        <w:rPr>
+          <w:rFonts w:ascii="Arial" w:hAnsi="Arial"/>
+          <w:b/>
+          <w:sz w:val="24"/>
+        </w:rPr>
+        <w:t xml:space="preserve"> </w:t>
+      </w:r>
+      <w:proofErr w:type="spellStart"/>
+      <w:r>
+        <w:rPr>
+          <w:rFonts w:ascii="Arial" w:hAnsi="Arial"/>
+          <w:b/>
+          <w:sz w:val="24"/>
+        </w:rPr>
+        <w:t>rm</w:t>
+      </w:r>
+      <w:proofErr w:type="spellEnd"/>
+      <w:r>
+        <w:rPr>
+          <w:rFonts w:ascii="Arial" w:hAnsi="Arial"/>
+          <w:b/>
+          <w:sz w:val="24"/>
+        </w:rPr>
+        <w:t xml:space="preserve"> </w:t>
+      </w:r>
+      <w:proofErr w:type="spellStart"/>
+      <w:r>
+        <w:rPr>
+          <w:rFonts w:ascii="Arial" w:hAnsi="Arial"/>
+          <w:b/>
+          <w:sz w:val="24"/>
+        </w:rPr>
+        <w:t>cool_cori</w:t>
+      </w:r>
+      <w:proofErr w:type="spellEnd"/>
+    </w:p>
+    <w:p>
+      <w:pPr>
+        <w:pStyle w:val="Prrafodelista"/>
+        <w:ind w:left="357"/>
+        <w:jc w:val="both"/>
+        <w:rPr>
+          <w:rFonts w:ascii="Arial" w:hAnsi="Arial"/>
+          <w:sz w:val="24"/>
+        </w:rPr>
+      </w:pPr>
+    </w:p>
+    <w:p>
+      <w:pPr>
+        <w:pStyle w:val="Prrafodelista"/>
+        <w:ind w:left="357"/>
+        <w:jc w:val="both"/>
+        <w:rPr>
+          <w:rFonts w:ascii="Arial" w:hAnsi="Arial"/>
+          <w:sz w:val="24"/>
+        </w:rPr>
+      </w:pPr>
+      <w:r>
+        <w:drawing>
+          <wp:inline distT="0" distB="0" distL="0" distR="0" wp14:anchorId="621714B5" wp14:editId="2A823E32">
+            <wp:extent cx="5612130" cy="1022350"/>
+            <wp:effectExtent l="0" t="0" r="7620" b="6350"/>
+            <wp:docPr id="27" name="Imagen 27"/>
+            <wp:cNvGraphicFramePr>
+              <a:graphicFrameLocks xmlns:a="http://schemas.openxmlformats.org/drawingml/2006/main" noChangeAspect="1"/>
+            </wp:cNvGraphicFramePr>
+            <a:graphic xmlns:a="http://schemas.openxmlformats.org/drawingml/2006/main">
+              <a:graphicData uri="http://schemas.openxmlformats.org/drawingml/2006/picture">
+                <pic:pic xmlns:pic="http://schemas.openxmlformats.org/drawingml/2006/picture">
+                  <pic:nvPicPr>
+                    <pic:cNvPr id="0" name=""/>
+                    <pic:cNvPicPr/>
+                  </pic:nvPicPr>
+                  <pic:blipFill>
+                    <a:blip r:embed="rId33"/>
+                    <a:stretch>
+                      <a:fillRect/>
+                    </a:stretch>
+                  </pic:blipFill>
+                  <pic:spPr>
+                    <a:xfrm>
+                      <a:off x="0" y="0"/>
+                      <a:ext cx="5612130" cy="1022350"/>
+                    </a:xfrm>
+                    <a:prstGeom prst="rect">
+                      <a:avLst/>
+                    </a:prstGeom>
+                  </pic:spPr>
+                </pic:pic>
+              </a:graphicData>
+            </a:graphic>
+          </wp:inline>
+        </w:drawing>
+      </w:r>
+    </w:p>
+    <w:p>
+      <w:pPr>
+        <w:pStyle w:val="Prrafodelista"/>
+        <w:jc w:val="both"/>
+        <w:rPr>
+          <w:rFonts w:ascii="Arial" w:hAnsi="Arial"/>
+          <w:sz w:val="24"/>
+        </w:rPr>
+      </w:pPr>
+    </w:p>
+    <w:p>
+      <w:pPr>
+        <w:pStyle w:val="Prrafodelista"/>
+        <w:jc w:val="both"/>
+        <w:rPr>
+          <w:rFonts w:ascii="Arial" w:hAnsi="Arial"/>
+          <w:sz w:val="24"/>
+        </w:rPr>
+      </w:pPr>
+      <w:r>
+        <w:rPr>
+          <w:rFonts w:ascii="Arial" w:hAnsi="Arial"/>
+          <w:sz w:val="24"/>
+        </w:rPr>
+        <w:t xml:space="preserve"> </w:t>
+      </w:r>
+    </w:p>
     <w:sectPr>
-      <w:headerReference w:type="default" r:id="rId16"/>
-      <w:footerReference w:type="default" r:id="rId17"/>
-      <w:headerReference w:type="first" r:id="rId18"/>
-      <w:footerReference w:type="first" r:id="rId19"/>
+      <w:headerReference w:type="default" r:id="rId34"/>
+      <w:footerReference w:type="default" r:id="rId35"/>
+      <w:headerReference w:type="first" r:id="rId36"/>
+      <w:footerReference w:type="first" r:id="rId37"/>
       <w:pgSz w:w="11906" w:h="16838"/>
       <w:pgMar w:top="1440" w:right="1440" w:bottom="1440" w:left="1440" w:header="720" w:footer="720" w:gutter="0"/>
       <w:cols w:space="720"/>
@@ -1528,7 +3882,7 @@
             <w:rPr>
               <w:noProof/>
             </w:rPr>
-            <w:t>3</w:t>
+            <w:t>8</w:t>
           </w:r>
           <w:r>
             <w:fldChar w:fldCharType="end"/>
@@ -4851,7 +7205,7 @@
   <w:abstractNum w:abstractNumId="28">
     <w:nsid w:val="59B41673"/>
     <w:multiLevelType w:val="hybridMultilevel"/>
-    <w:tmpl w:val="16D2DA60"/>
+    <w:tmpl w:val="00F28704"/>
     <w:lvl w:ilvl="0" w:tplc="0C0A0001">
       <w:start w:val="1"/>
       <w:numFmt w:val="bullet"/>
@@ -7097,6 +9451,18 @@
       <w:lang w:eastAsia="es-ES"/>
     </w:rPr>
   </w:style>
+  <w:style w:type="character" w:styleId="Hipervnculovisitado">
+    <w:name w:val="FollowedHyperlink"/>
+    <w:basedOn w:val="Fuentedeprrafopredeter"/>
+    <w:uiPriority w:val="99"/>
+    <w:semiHidden/>
+    <w:unhideWhenUsed/>
+    <w:rsid w:val="00E4070B"/>
+    <w:rPr>
+      <w:color w:val="954F72" w:themeColor="followedHyperlink"/>
+      <w:u w:val="single"/>
+    </w:rPr>
+  </w:style>
 </w:styles>
 </file>
 
@@ -7460,6 +9826,18 @@
       <w:lang w:eastAsia="es-ES"/>
     </w:rPr>
   </w:style>
+  <w:style w:type="character" w:styleId="Hipervnculovisitado">
+    <w:name w:val="FollowedHyperlink"/>
+    <w:basedOn w:val="Fuentedeprrafopredeter"/>
+    <w:uiPriority w:val="99"/>
+    <w:semiHidden/>
+    <w:unhideWhenUsed/>
+    <w:rsid w:val="00E4070B"/>
+    <w:rPr>
+      <w:color w:val="954F72" w:themeColor="followedHyperlink"/>
+      <w:u w:val="single"/>
+    </w:rPr>
+  </w:style>
 </w:styles>
 </file>
 
@@ -7729,7 +10107,7 @@
 </file>
 
 <file path=customXml/itemProps1.xml><?xml version="1.0" encoding="utf-8"?>
-<ds:datastoreItem xmlns:ds="http://schemas.openxmlformats.org/officeDocument/2006/customXml" ds:itemID="{792B49E8-6BAC-4FAB-9DB2-66789E54F4AA}">
+<ds:datastoreItem xmlns:ds="http://schemas.openxmlformats.org/officeDocument/2006/customXml" ds:itemID="{E1E7BEBA-1F8F-47CE-AF3A-9D2634866234}">
   <ds:schemaRefs>
     <ds:schemaRef ds:uri="http://schemas.openxmlformats.org/officeDocument/2006/bibliography"/>
   </ds:schemaRefs>

</xml_diff>

<commit_message>
Parte 2 completa, adjunto Dockerfile-B y script launch-20.sh
</commit_message>
<xml_diff>
--- a/Jaimes_Miguel_Práctica_2_SecDevOps.docx
+++ b/Jaimes_Miguel_Práctica_2_SecDevOps.docx
@@ -483,14 +483,131 @@
             </w:rPr>
             <w:fldChar w:fldCharType="separate"/>
           </w:r>
-          <w:hyperlink w:anchor="_Toc125737597" w:history="1">
+          <w:bookmarkStart w:id="1" w:name="_GoBack"/>
+          <w:bookmarkEnd w:id="1"/>
+          <w:r>
+            <w:rPr>
+              <w:rStyle w:val="Hipervnculo"/>
+              <w:noProof/>
+            </w:rPr>
+            <w:fldChar w:fldCharType="begin"/>
+          </w:r>
+          <w:r>
+            <w:rPr>
+              <w:rStyle w:val="Hipervnculo"/>
+              <w:noProof/>
+            </w:rPr>
+            <w:instrText xml:space="preserve"> </w:instrText>
+          </w:r>
+          <w:r>
+            <w:rPr>
+              <w:noProof/>
+            </w:rPr>
+            <w:instrText>HYPERLINK \l "_Toc125745879"</w:instrText>
+          </w:r>
+          <w:r>
+            <w:rPr>
+              <w:rStyle w:val="Hipervnculo"/>
+              <w:noProof/>
+            </w:rPr>
+            <w:instrText xml:space="preserve"> </w:instrText>
+          </w:r>
+          <w:r>
+            <w:rPr>
+              <w:rStyle w:val="Hipervnculo"/>
+              <w:noProof/>
+            </w:rPr>
+          </w:r>
+          <w:r>
+            <w:rPr>
+              <w:rStyle w:val="Hipervnculo"/>
+              <w:noProof/>
+            </w:rPr>
+            <w:fldChar w:fldCharType="separate"/>
+          </w:r>
+          <w:r>
+            <w:rPr>
+              <w:rStyle w:val="Hipervnculo"/>
+              <w:rFonts w:ascii="Segoe UI" w:hAnsi="Segoe UI" w:cs="Segoe UI"/>
+              <w:noProof/>
+            </w:rPr>
+            <w:t>Crear nuestro repositorio en GitHub</w:t>
+          </w:r>
+          <w:r>
+            <w:rPr>
+              <w:noProof/>
+              <w:webHidden/>
+            </w:rPr>
+            <w:tab/>
+          </w:r>
+          <w:r>
+            <w:rPr>
+              <w:noProof/>
+              <w:webHidden/>
+            </w:rPr>
+            <w:fldChar w:fldCharType="begin"/>
+          </w:r>
+          <w:r>
+            <w:rPr>
+              <w:noProof/>
+              <w:webHidden/>
+            </w:rPr>
+            <w:instrText xml:space="preserve"> PAGEREF _Toc125745879 \h </w:instrText>
+          </w:r>
+          <w:r>
+            <w:rPr>
+              <w:noProof/>
+              <w:webHidden/>
+            </w:rPr>
+          </w:r>
+          <w:r>
+            <w:rPr>
+              <w:noProof/>
+              <w:webHidden/>
+            </w:rPr>
+            <w:fldChar w:fldCharType="separate"/>
+          </w:r>
+          <w:r>
+            <w:rPr>
+              <w:noProof/>
+              <w:webHidden/>
+            </w:rPr>
+            <w:t>3</w:t>
+          </w:r>
+          <w:r>
+            <w:rPr>
+              <w:noProof/>
+              <w:webHidden/>
+            </w:rPr>
+            <w:fldChar w:fldCharType="end"/>
+          </w:r>
+          <w:r>
+            <w:rPr>
+              <w:rStyle w:val="Hipervnculo"/>
+              <w:noProof/>
+            </w:rPr>
+            <w:fldChar w:fldCharType="end"/>
+          </w:r>
+        </w:p>
+        <w:p>
+          <w:pPr>
+            <w:pStyle w:val="TDC1"/>
+            <w:tabs>
+              <w:tab w:val="right" w:leader="dot" w:pos="9016"/>
+            </w:tabs>
+            <w:rPr>
+              <w:rFonts w:eastAsiaTheme="minorEastAsia"/>
+              <w:noProof/>
+              <w:lang w:eastAsia="es-ES"/>
+            </w:rPr>
+          </w:pPr>
+          <w:hyperlink w:anchor="_Toc125745880" w:history="1">
             <w:r>
               <w:rPr>
                 <w:rStyle w:val="Hipervnculo"/>
-                <w:rFonts w:ascii="Segoe UI" w:hAnsi="Segoe UI" w:cs="Segoe UI"/>
                 <w:noProof/>
               </w:rPr>
-              <w:t>Crear nuestro repositorio en GitHub</w:t>
+              <w:t>Crear Dockerfile que copia la aplicación directamente desde el anfitrión</w:t>
             </w:r>
             <w:r>
               <w:rPr>
@@ -511,77 +628,7 @@
                 <w:noProof/>
                 <w:webHidden/>
               </w:rPr>
-              <w:instrText xml:space="preserve"> PAGEREF _Toc125737597 \h </w:instrText>
-            </w:r>
-            <w:r>
-              <w:rPr>
-                <w:noProof/>
-                <w:webHidden/>
-              </w:rPr>
-            </w:r>
-            <w:r>
-              <w:rPr>
-                <w:noProof/>
-                <w:webHidden/>
-              </w:rPr>
-              <w:fldChar w:fldCharType="separate"/>
-            </w:r>
-            <w:r>
-              <w:rPr>
-                <w:noProof/>
-                <w:webHidden/>
-              </w:rPr>
-              <w:t>3</w:t>
-            </w:r>
-            <w:r>
-              <w:rPr>
-                <w:noProof/>
-                <w:webHidden/>
-              </w:rPr>
-              <w:fldChar w:fldCharType="end"/>
-            </w:r>
-          </w:hyperlink>
-        </w:p>
-        <w:p>
-          <w:pPr>
-            <w:pStyle w:val="TDC1"/>
-            <w:tabs>
-              <w:tab w:val="right" w:leader="dot" w:pos="9016"/>
-            </w:tabs>
-            <w:rPr>
-              <w:rFonts w:eastAsiaTheme="minorEastAsia"/>
-              <w:noProof/>
-              <w:lang w:eastAsia="es-ES"/>
-            </w:rPr>
-          </w:pPr>
-          <w:hyperlink w:anchor="_Toc125737598" w:history="1">
-            <w:r>
-              <w:rPr>
-                <w:rStyle w:val="Hipervnculo"/>
-                <w:noProof/>
-              </w:rPr>
-              <w:t>Crear Dockerfile copiando la aplicación directamente desde el anfitrión</w:t>
-            </w:r>
-            <w:r>
-              <w:rPr>
-                <w:noProof/>
-                <w:webHidden/>
-              </w:rPr>
-              <w:tab/>
-            </w:r>
-            <w:r>
-              <w:rPr>
-                <w:noProof/>
-                <w:webHidden/>
-              </w:rPr>
-              <w:fldChar w:fldCharType="begin"/>
-            </w:r>
-            <w:r>
-              <w:rPr>
-                <w:noProof/>
-                <w:webHidden/>
-              </w:rPr>
-              <w:instrText xml:space="preserve"> PAGEREF _Toc125737598 \h </w:instrText>
+              <w:instrText xml:space="preserve"> PAGEREF _Toc125745880 \h </w:instrText>
             </w:r>
             <w:r>
               <w:rPr>
@@ -613,6 +660,76 @@
           </w:hyperlink>
         </w:p>
         <w:p>
+          <w:pPr>
+            <w:pStyle w:val="TDC1"/>
+            <w:tabs>
+              <w:tab w:val="right" w:leader="dot" w:pos="9016"/>
+            </w:tabs>
+            <w:rPr>
+              <w:rFonts w:eastAsiaTheme="minorEastAsia"/>
+              <w:noProof/>
+              <w:lang w:eastAsia="es-ES"/>
+            </w:rPr>
+          </w:pPr>
+          <w:hyperlink w:anchor="_Toc125745881" w:history="1">
+            <w:r>
+              <w:rPr>
+                <w:rStyle w:val="Hipervnculo"/>
+                <w:noProof/>
+              </w:rPr>
+              <w:t>Crear Dockerfile que prepara la aplicación desde una imagen de Ubuntu</w:t>
+            </w:r>
+            <w:r>
+              <w:rPr>
+                <w:noProof/>
+                <w:webHidden/>
+              </w:rPr>
+              <w:tab/>
+            </w:r>
+            <w:r>
+              <w:rPr>
+                <w:noProof/>
+                <w:webHidden/>
+              </w:rPr>
+              <w:fldChar w:fldCharType="begin"/>
+            </w:r>
+            <w:r>
+              <w:rPr>
+                <w:noProof/>
+                <w:webHidden/>
+              </w:rPr>
+              <w:instrText xml:space="preserve"> PAGEREF _Toc125745881 \h </w:instrText>
+            </w:r>
+            <w:r>
+              <w:rPr>
+                <w:noProof/>
+                <w:webHidden/>
+              </w:rPr>
+            </w:r>
+            <w:r>
+              <w:rPr>
+                <w:noProof/>
+                <w:webHidden/>
+              </w:rPr>
+              <w:fldChar w:fldCharType="separate"/>
+            </w:r>
+            <w:r>
+              <w:rPr>
+                <w:noProof/>
+                <w:webHidden/>
+              </w:rPr>
+              <w:t>12</w:t>
+            </w:r>
+            <w:r>
+              <w:rPr>
+                <w:noProof/>
+                <w:webHidden/>
+              </w:rPr>
+              <w:fldChar w:fldCharType="end"/>
+            </w:r>
+          </w:hyperlink>
+        </w:p>
+        <w:p>
           <w:r>
             <w:rPr>
               <w:b/>
@@ -750,7 +867,7 @@
           <w:rFonts w:ascii="Segoe UI" w:hAnsi="Segoe UI" w:cs="Segoe UI"/>
         </w:rPr>
       </w:pPr>
-      <w:bookmarkStart w:id="1" w:name="_Toc125737597"/>
+      <w:bookmarkStart w:id="2" w:name="_Toc125745879"/>
       <w:r>
         <w:rPr>
           <w:rFonts w:ascii="Segoe UI" w:hAnsi="Segoe UI" w:cs="Segoe UI"/>
@@ -765,7 +882,7 @@
         </w:rPr>
         <w:t>GitHub</w:t>
       </w:r>
-      <w:bookmarkEnd w:id="1"/>
+      <w:bookmarkEnd w:id="2"/>
       <w:proofErr w:type="spellEnd"/>
     </w:p>
     <w:p>
@@ -2045,7 +2162,7 @@
         <w:pStyle w:val="Ttulo1"/>
         <w:jc w:val="both"/>
       </w:pPr>
-      <w:bookmarkStart w:id="2" w:name="_Toc125737598"/>
+      <w:bookmarkStart w:id="3" w:name="_Toc125745880"/>
       <w:r>
         <w:lastRenderedPageBreak/>
         <w:t xml:space="preserve">Crear </w:t>
@@ -2056,9 +2173,15 @@
       </w:r>
       <w:proofErr w:type="spellEnd"/>
       <w:r>
-        <w:t xml:space="preserve"> copiando la aplicación directamente desde el anfitrión</w:t>
-      </w:r>
-      <w:bookmarkEnd w:id="2"/>
+        <w:t xml:space="preserve"> </w:t>
+      </w:r>
+      <w:r>
+        <w:t>que copia</w:t>
+      </w:r>
+      <w:r>
+        <w:t xml:space="preserve"> la aplicación directamente desde el anfitrión</w:t>
+      </w:r>
+      <w:bookmarkEnd w:id="3"/>
     </w:p>
     <w:p>
       <w:pPr>
@@ -2208,8 +2331,6 @@
         </w:rPr>
         <w:t xml:space="preserve"> con </w:t>
       </w:r>
-      <w:bookmarkStart w:id="3" w:name="_GoBack"/>
-      <w:bookmarkEnd w:id="3"/>
       <w:r>
         <w:rPr>
           <w:rFonts w:ascii="Arial" w:hAnsi="Arial"/>
@@ -2241,7 +2362,7 @@
           <w:b/>
           <w:sz w:val="24"/>
         </w:rPr>
-        <w:t xml:space="preserve"> php8.1-dom php8.1-curl)</w:t>
+        <w:t xml:space="preserve"> php8.1-dom php8.1-curl</w:t>
       </w:r>
     </w:p>
     <w:p>
@@ -3771,12 +3892,510 @@
     <w:p>
       <w:pPr>
         <w:pStyle w:val="Prrafodelista"/>
+        <w:ind w:left="357"/>
         <w:jc w:val="both"/>
         <w:rPr>
           <w:rFonts w:ascii="Arial" w:hAnsi="Arial"/>
           <w:sz w:val="24"/>
         </w:rPr>
       </w:pPr>
+    </w:p>
+    <w:p>
+      <w:pPr>
+        <w:pStyle w:val="Ttulo1"/>
+        <w:jc w:val="both"/>
+      </w:pPr>
+      <w:bookmarkStart w:id="4" w:name="_Toc125745881"/>
+      <w:r>
+        <w:lastRenderedPageBreak/>
+        <w:t xml:space="preserve">Crear </w:t>
+      </w:r>
+      <w:proofErr w:type="spellStart"/>
+      <w:r>
+        <w:t>Dockerfile</w:t>
+      </w:r>
+      <w:proofErr w:type="spellEnd"/>
+      <w:r>
+        <w:t xml:space="preserve"> </w:t>
+      </w:r>
+      <w:r>
+        <w:t>que prepara</w:t>
+      </w:r>
+      <w:r>
+        <w:t xml:space="preserve"> la aplicación desde una imagen de Ubuntu</w:t>
+      </w:r>
+      <w:bookmarkEnd w:id="4"/>
+    </w:p>
+    <w:p>
+      <w:pPr>
+        <w:pStyle w:val="Prrafodelista"/>
+        <w:numPr>
+          <w:ilvl w:val="0"/>
+          <w:numId w:val="44"/>
+        </w:numPr>
+        <w:ind w:left="357" w:hanging="357"/>
+        <w:jc w:val="both"/>
+        <w:rPr>
+          <w:rFonts w:ascii="Arial" w:hAnsi="Arial"/>
+          <w:sz w:val="28"/>
+        </w:rPr>
+      </w:pPr>
+      <w:r>
+        <w:rPr>
+          <w:rFonts w:ascii="Arial" w:hAnsi="Arial"/>
+          <w:sz w:val="24"/>
+        </w:rPr>
+        <w:t xml:space="preserve">Crea un </w:t>
+      </w:r>
+      <w:proofErr w:type="spellStart"/>
+      <w:r>
+        <w:rPr>
+          <w:rFonts w:ascii="Arial" w:hAnsi="Arial"/>
+          <w:sz w:val="24"/>
+        </w:rPr>
+        <w:t>Dockerfile</w:t>
+      </w:r>
+      <w:proofErr w:type="spellEnd"/>
+      <w:r>
+        <w:rPr>
+          <w:rFonts w:ascii="Arial" w:hAnsi="Arial"/>
+          <w:sz w:val="24"/>
+        </w:rPr>
+        <w:t xml:space="preserve"> que partiendo de una imagen Ubuntu genera una imagen que: </w:t>
+      </w:r>
+    </w:p>
+    <w:p>
+      <w:pPr>
+        <w:pStyle w:val="Prrafodelista"/>
+        <w:ind w:left="357"/>
+        <w:jc w:val="both"/>
+        <w:rPr>
+          <w:rFonts w:ascii="Arial" w:hAnsi="Arial"/>
+          <w:sz w:val="24"/>
+        </w:rPr>
+      </w:pPr>
+      <w:r>
+        <w:rPr>
+          <w:rFonts w:ascii="Arial" w:hAnsi="Arial"/>
+          <w:sz w:val="24"/>
+        </w:rPr>
+        <w:t xml:space="preserve">1. Instala Apache, de forma que se exponga el puerto 80. </w:t>
+      </w:r>
+    </w:p>
+    <w:p>
+      <w:pPr>
+        <w:pStyle w:val="Prrafodelista"/>
+        <w:ind w:left="357"/>
+        <w:jc w:val="both"/>
+        <w:rPr>
+          <w:rFonts w:ascii="Arial" w:hAnsi="Arial"/>
+          <w:sz w:val="24"/>
+        </w:rPr>
+      </w:pPr>
+      <w:r>
+        <w:rPr>
+          <w:rFonts w:ascii="Arial" w:hAnsi="Arial"/>
+          <w:sz w:val="24"/>
+        </w:rPr>
+        <w:t xml:space="preserve">2. Instala PHP. </w:t>
+      </w:r>
+    </w:p>
+    <w:p>
+      <w:pPr>
+        <w:pStyle w:val="Prrafodelista"/>
+        <w:ind w:left="357"/>
+        <w:jc w:val="both"/>
+        <w:rPr>
+          <w:rFonts w:ascii="Arial" w:hAnsi="Arial"/>
+          <w:sz w:val="24"/>
+        </w:rPr>
+      </w:pPr>
+      <w:r>
+        <w:rPr>
+          <w:rFonts w:ascii="Arial" w:hAnsi="Arial"/>
+          <w:sz w:val="24"/>
+        </w:rPr>
+        <w:t>3. Copia una aplicación web en PHP al directorio de Apache que expone las páginas web</w:t>
+      </w:r>
+      <w:r>
+        <w:rPr>
+          <w:rFonts w:ascii="Arial" w:hAnsi="Arial"/>
+          <w:sz w:val="24"/>
+        </w:rPr>
+        <w:t xml:space="preserve"> (Usamos la misma anterior)</w:t>
+      </w:r>
+      <w:r>
+        <w:rPr>
+          <w:rFonts w:ascii="Arial" w:hAnsi="Arial"/>
+          <w:sz w:val="24"/>
+        </w:rPr>
+        <w:t xml:space="preserve">. Esta aplicación se debe descargar automáticamente mediante algún comando como </w:t>
+      </w:r>
+      <w:proofErr w:type="spellStart"/>
+      <w:r>
+        <w:rPr>
+          <w:rFonts w:ascii="Arial" w:hAnsi="Arial"/>
+          <w:sz w:val="24"/>
+        </w:rPr>
+        <w:t>git</w:t>
+      </w:r>
+      <w:proofErr w:type="spellEnd"/>
+      <w:r>
+        <w:rPr>
+          <w:rFonts w:ascii="Arial" w:hAnsi="Arial"/>
+          <w:sz w:val="24"/>
+        </w:rPr>
+        <w:t xml:space="preserve"> clone o </w:t>
+      </w:r>
+      <w:proofErr w:type="spellStart"/>
+      <w:r>
+        <w:rPr>
+          <w:rFonts w:ascii="Arial" w:hAnsi="Arial"/>
+          <w:sz w:val="24"/>
+        </w:rPr>
+        <w:t>curl</w:t>
+      </w:r>
+      <w:proofErr w:type="spellEnd"/>
+      <w:r>
+        <w:rPr>
+          <w:rFonts w:ascii="Arial" w:hAnsi="Arial"/>
+          <w:sz w:val="24"/>
+        </w:rPr>
+        <w:t xml:space="preserve">. Para facilitar las cosas, debe de ser una aplicación sencilla que no emplee bases de datos (ya que si no también habría que instalar un </w:t>
+      </w:r>
+      <w:proofErr w:type="spellStart"/>
+      <w:r>
+        <w:rPr>
+          <w:rFonts w:ascii="Arial" w:hAnsi="Arial"/>
+          <w:sz w:val="24"/>
+        </w:rPr>
+        <w:t>MySQL</w:t>
+      </w:r>
+      <w:proofErr w:type="spellEnd"/>
+      <w:r>
+        <w:rPr>
+          <w:rFonts w:ascii="Arial" w:hAnsi="Arial"/>
+          <w:sz w:val="24"/>
+        </w:rPr>
+        <w:t>).</w:t>
+      </w:r>
+    </w:p>
+    <w:p>
+      <w:pPr>
+        <w:pStyle w:val="Prrafodelista"/>
+        <w:ind w:left="357"/>
+        <w:jc w:val="both"/>
+        <w:rPr>
+          <w:rFonts w:ascii="Arial" w:hAnsi="Arial"/>
+          <w:sz w:val="24"/>
+        </w:rPr>
+      </w:pPr>
+    </w:p>
+    <w:p>
+      <w:pPr>
+        <w:pStyle w:val="Prrafodelista"/>
+        <w:ind w:left="357"/>
+        <w:jc w:val="both"/>
+        <w:rPr>
+          <w:rFonts w:ascii="Arial" w:hAnsi="Arial"/>
+          <w:sz w:val="24"/>
+        </w:rPr>
+      </w:pPr>
+      <w:r>
+        <w:rPr>
+          <w:rFonts w:ascii="Arial" w:hAnsi="Arial"/>
+          <w:sz w:val="24"/>
+        </w:rPr>
+        <w:t xml:space="preserve">Este </w:t>
+      </w:r>
+      <w:proofErr w:type="spellStart"/>
+      <w:r>
+        <w:rPr>
+          <w:rFonts w:ascii="Arial" w:hAnsi="Arial"/>
+          <w:sz w:val="24"/>
+        </w:rPr>
+        <w:t>Dockerfile</w:t>
+      </w:r>
+      <w:proofErr w:type="spellEnd"/>
+      <w:r>
+        <w:rPr>
+          <w:rFonts w:ascii="Arial" w:hAnsi="Arial"/>
+          <w:sz w:val="24"/>
+        </w:rPr>
+        <w:t xml:space="preserve"> parte de una imagen de Ubuntu 22.04, la variable DEBIAN_FRONTEND previene que al construir la imagen la </w:t>
+      </w:r>
+      <w:proofErr w:type="spellStart"/>
+      <w:r>
+        <w:rPr>
+          <w:rFonts w:ascii="Arial" w:hAnsi="Arial"/>
+          <w:sz w:val="24"/>
+        </w:rPr>
+        <w:t>shell</w:t>
+      </w:r>
+      <w:proofErr w:type="spellEnd"/>
+      <w:r>
+        <w:rPr>
+          <w:rFonts w:ascii="Arial" w:hAnsi="Arial"/>
+          <w:sz w:val="24"/>
+        </w:rPr>
+        <w:t xml:space="preserve"> pueda solicitar un input al usuario como ocurre al actualizar TZDATA.</w:t>
+      </w:r>
+      <w:r>
+        <w:rPr>
+          <w:rFonts w:ascii="Arial" w:hAnsi="Arial"/>
+          <w:sz w:val="24"/>
+        </w:rPr>
+        <w:br/>
+      </w:r>
+    </w:p>
+    <w:p>
+      <w:pPr>
+        <w:pStyle w:val="Prrafodelista"/>
+        <w:ind w:left="357"/>
+        <w:jc w:val="both"/>
+        <w:rPr>
+          <w:rFonts w:ascii="Arial" w:hAnsi="Arial"/>
+          <w:sz w:val="28"/>
+        </w:rPr>
+      </w:pPr>
+      <w:r>
+        <w:rPr>
+          <w:rFonts w:ascii="Arial" w:hAnsi="Arial"/>
+          <w:sz w:val="24"/>
+        </w:rPr>
+        <w:t xml:space="preserve">Posteriormente se instala Apache, PHP y </w:t>
+      </w:r>
+      <w:proofErr w:type="spellStart"/>
+      <w:r>
+        <w:rPr>
+          <w:rFonts w:ascii="Arial" w:hAnsi="Arial"/>
+          <w:sz w:val="24"/>
+        </w:rPr>
+        <w:t>git</w:t>
+      </w:r>
+      <w:proofErr w:type="spellEnd"/>
+      <w:r>
+        <w:rPr>
+          <w:rFonts w:ascii="Arial" w:hAnsi="Arial"/>
+          <w:sz w:val="24"/>
+        </w:rPr>
+        <w:t>, se clona el repositorio, se copian los archivos en /</w:t>
+      </w:r>
+      <w:proofErr w:type="spellStart"/>
+      <w:r>
+        <w:rPr>
+          <w:rFonts w:ascii="Arial" w:hAnsi="Arial"/>
+          <w:sz w:val="24"/>
+        </w:rPr>
+        <w:t>var</w:t>
+      </w:r>
+      <w:proofErr w:type="spellEnd"/>
+      <w:r>
+        <w:rPr>
+          <w:rFonts w:ascii="Arial" w:hAnsi="Arial"/>
+          <w:sz w:val="24"/>
+        </w:rPr>
+        <w:t>/www/</w:t>
+      </w:r>
+      <w:proofErr w:type="spellStart"/>
+      <w:r>
+        <w:rPr>
+          <w:rFonts w:ascii="Arial" w:hAnsi="Arial"/>
+          <w:sz w:val="24"/>
+        </w:rPr>
+        <w:t>html</w:t>
+      </w:r>
+      <w:proofErr w:type="spellEnd"/>
+      <w:r>
+        <w:rPr>
+          <w:rFonts w:ascii="Arial" w:hAnsi="Arial"/>
+          <w:sz w:val="24"/>
+        </w:rPr>
+        <w:t>, se</w:t>
+      </w:r>
+      <w:r>
+        <w:rPr>
+          <w:rFonts w:ascii="Arial" w:hAnsi="Arial"/>
+          <w:sz w:val="24"/>
+        </w:rPr>
+        <w:t xml:space="preserve"> elimina el </w:t>
+      </w:r>
+      <w:proofErr w:type="spellStart"/>
+      <w:r>
+        <w:rPr>
+          <w:rFonts w:ascii="Arial" w:hAnsi="Arial"/>
+          <w:sz w:val="24"/>
+        </w:rPr>
+        <w:t>html</w:t>
+      </w:r>
+      <w:proofErr w:type="spellEnd"/>
+      <w:r>
+        <w:rPr>
+          <w:rFonts w:ascii="Arial" w:hAnsi="Arial"/>
+          <w:sz w:val="24"/>
+        </w:rPr>
+        <w:t xml:space="preserve"> por defecto incluido en </w:t>
+      </w:r>
+      <w:r>
+        <w:rPr>
+          <w:rFonts w:ascii="Arial" w:hAnsi="Arial"/>
+          <w:sz w:val="24"/>
+        </w:rPr>
+        <w:t>apache y se empaqueta la aplicación</w:t>
+      </w:r>
+      <w:r>
+        <w:rPr>
+          <w:rFonts w:ascii="Arial" w:hAnsi="Arial"/>
+          <w:sz w:val="24"/>
+        </w:rPr>
+        <w:t>, exponiendo el puerto 80 y lanzando Apache con CMD</w:t>
+      </w:r>
+      <w:r>
+        <w:rPr>
+          <w:rFonts w:ascii="Arial" w:hAnsi="Arial"/>
+          <w:sz w:val="24"/>
+        </w:rPr>
+        <w:t>.</w:t>
+      </w:r>
+    </w:p>
+    <w:p>
+      <w:pPr>
+        <w:ind w:left="357"/>
+        <w:jc w:val="both"/>
+        <w:rPr>
+          <w:rFonts w:ascii="Arial" w:hAnsi="Arial"/>
+          <w:sz w:val="24"/>
+        </w:rPr>
+      </w:pPr>
+      <w:r>
+        <w:rPr>
+          <w:rFonts w:ascii="Arial" w:hAnsi="Arial"/>
+          <w:sz w:val="24"/>
+        </w:rPr>
+        <w:tab/>
+      </w:r>
+      <w:r>
+        <w:rPr>
+          <w:rFonts w:ascii="Arial" w:hAnsi="Arial"/>
+          <w:sz w:val="24"/>
+        </w:rPr>
+        <w:drawing>
+          <wp:inline distT="0" distB="0" distL="0" distR="0" wp14:anchorId="606EF612" wp14:editId="1BE2F625">
+            <wp:extent cx="5612130" cy="3034030"/>
+            <wp:effectExtent l="0" t="0" r="7620" b="0"/>
+            <wp:docPr id="51" name="Imagen 51"/>
+            <wp:cNvGraphicFramePr>
+              <a:graphicFrameLocks xmlns:a="http://schemas.openxmlformats.org/drawingml/2006/main" noChangeAspect="1"/>
+            </wp:cNvGraphicFramePr>
+            <a:graphic xmlns:a="http://schemas.openxmlformats.org/drawingml/2006/main">
+              <a:graphicData uri="http://schemas.openxmlformats.org/drawingml/2006/picture">
+                <pic:pic xmlns:pic="http://schemas.openxmlformats.org/drawingml/2006/picture">
+                  <pic:nvPicPr>
+                    <pic:cNvPr id="0" name=""/>
+                    <pic:cNvPicPr/>
+                  </pic:nvPicPr>
+                  <pic:blipFill>
+                    <a:blip r:embed="rId34"/>
+                    <a:stretch>
+                      <a:fillRect/>
+                    </a:stretch>
+                  </pic:blipFill>
+                  <pic:spPr>
+                    <a:xfrm>
+                      <a:off x="0" y="0"/>
+                      <a:ext cx="5612130" cy="3034030"/>
+                    </a:xfrm>
+                    <a:prstGeom prst="rect">
+                      <a:avLst/>
+                    </a:prstGeom>
+                  </pic:spPr>
+                </pic:pic>
+              </a:graphicData>
+            </a:graphic>
+          </wp:inline>
+        </w:drawing>
+      </w:r>
+    </w:p>
+    <w:p>
+      <w:pPr>
+        <w:ind w:firstLine="357"/>
+        <w:jc w:val="both"/>
+        <w:rPr>
+          <w:rFonts w:ascii="Arial" w:hAnsi="Arial"/>
+          <w:sz w:val="24"/>
+        </w:rPr>
+      </w:pPr>
+    </w:p>
+    <w:p>
+      <w:pPr>
+        <w:ind w:firstLine="357"/>
+        <w:jc w:val="both"/>
+        <w:rPr>
+          <w:rFonts w:ascii="Arial" w:hAnsi="Arial"/>
+          <w:sz w:val="24"/>
+        </w:rPr>
+      </w:pPr>
+    </w:p>
+    <w:p>
+      <w:pPr>
+        <w:ind w:firstLine="357"/>
+        <w:jc w:val="both"/>
+        <w:rPr>
+          <w:rFonts w:ascii="Arial" w:hAnsi="Arial"/>
+          <w:sz w:val="24"/>
+        </w:rPr>
+      </w:pPr>
+    </w:p>
+    <w:p>
+      <w:pPr>
+        <w:ind w:firstLine="357"/>
+        <w:jc w:val="both"/>
+        <w:rPr>
+          <w:rFonts w:ascii="Arial" w:hAnsi="Arial"/>
+          <w:sz w:val="24"/>
+        </w:rPr>
+      </w:pPr>
+    </w:p>
+    <w:p>
+      <w:pPr>
+        <w:ind w:firstLine="357"/>
+        <w:jc w:val="both"/>
+        <w:rPr>
+          <w:rFonts w:ascii="Arial" w:hAnsi="Arial"/>
+          <w:sz w:val="24"/>
+        </w:rPr>
+      </w:pPr>
+    </w:p>
+    <w:p>
+      <w:pPr>
+        <w:jc w:val="both"/>
+        <w:rPr>
+          <w:rFonts w:ascii="Arial" w:hAnsi="Arial"/>
+          <w:sz w:val="24"/>
+        </w:rPr>
+      </w:pPr>
+    </w:p>
+    <w:p>
+      <w:pPr>
+        <w:pStyle w:val="Prrafodelista"/>
+        <w:numPr>
+          <w:ilvl w:val="0"/>
+          <w:numId w:val="44"/>
+        </w:numPr>
+        <w:jc w:val="both"/>
+        <w:rPr>
+          <w:rFonts w:ascii="Arial" w:hAnsi="Arial"/>
+          <w:sz w:val="24"/>
+        </w:rPr>
+      </w:pPr>
+      <w:r>
+        <w:rPr>
+          <w:rFonts w:ascii="Arial" w:hAnsi="Arial"/>
+          <w:sz w:val="24"/>
+        </w:rPr>
+        <w:lastRenderedPageBreak/>
+        <w:t xml:space="preserve">Construimos la imagen con el comando </w:t>
+      </w:r>
     </w:p>
     <w:p>
       <w:pPr>
@@ -3784,22 +4403,1250 @@
         <w:jc w:val="both"/>
         <w:rPr>
           <w:rFonts w:ascii="Arial" w:hAnsi="Arial"/>
-          <w:sz w:val="24"/>
-        </w:rPr>
-      </w:pPr>
-      <w:r>
-        <w:rPr>
-          <w:rFonts w:ascii="Arial" w:hAnsi="Arial"/>
+          <w:b/>
+          <w:sz w:val="24"/>
+        </w:rPr>
+      </w:pPr>
+      <w:proofErr w:type="spellStart"/>
+      <w:proofErr w:type="gramStart"/>
+      <w:r>
+        <w:rPr>
+          <w:rFonts w:ascii="Arial" w:hAnsi="Arial"/>
+          <w:b/>
+          <w:sz w:val="24"/>
+        </w:rPr>
+        <w:t>docker</w:t>
+      </w:r>
+      <w:proofErr w:type="spellEnd"/>
+      <w:proofErr w:type="gramEnd"/>
+      <w:r>
+        <w:rPr>
+          <w:rFonts w:ascii="Arial" w:hAnsi="Arial"/>
+          <w:b/>
           <w:sz w:val="24"/>
         </w:rPr>
         <w:t xml:space="preserve"> </w:t>
       </w:r>
+      <w:proofErr w:type="spellStart"/>
+      <w:r>
+        <w:rPr>
+          <w:rFonts w:ascii="Arial" w:hAnsi="Arial"/>
+          <w:b/>
+          <w:sz w:val="24"/>
+        </w:rPr>
+        <w:t>build</w:t>
+      </w:r>
+      <w:proofErr w:type="spellEnd"/>
+      <w:r>
+        <w:rPr>
+          <w:rFonts w:ascii="Arial" w:hAnsi="Arial"/>
+          <w:b/>
+          <w:sz w:val="24"/>
+        </w:rPr>
+        <w:t xml:space="preserve"> -t </w:t>
+      </w:r>
+      <w:proofErr w:type="spellStart"/>
+      <w:r>
+        <w:rPr>
+          <w:rFonts w:ascii="Arial" w:hAnsi="Arial"/>
+          <w:b/>
+          <w:sz w:val="24"/>
+        </w:rPr>
+        <w:t>mlinares</w:t>
+      </w:r>
+      <w:proofErr w:type="spellEnd"/>
+      <w:r>
+        <w:rPr>
+          <w:rFonts w:ascii="Arial" w:hAnsi="Arial"/>
+          <w:b/>
+          <w:sz w:val="24"/>
+        </w:rPr>
+        <w:t>/simple-</w:t>
+      </w:r>
+      <w:proofErr w:type="spellStart"/>
+      <w:r>
+        <w:rPr>
+          <w:rFonts w:ascii="Arial" w:hAnsi="Arial"/>
+          <w:b/>
+          <w:sz w:val="24"/>
+        </w:rPr>
+        <w:t>php</w:t>
+      </w:r>
+      <w:proofErr w:type="spellEnd"/>
+      <w:r>
+        <w:rPr>
+          <w:rFonts w:ascii="Arial" w:hAnsi="Arial"/>
+          <w:b/>
+          <w:sz w:val="24"/>
+        </w:rPr>
+        <w:t>-</w:t>
+      </w:r>
+      <w:proofErr w:type="spellStart"/>
+      <w:r>
+        <w:rPr>
+          <w:rFonts w:ascii="Arial" w:hAnsi="Arial"/>
+          <w:b/>
+          <w:sz w:val="24"/>
+        </w:rPr>
+        <w:t>website-ubuntu</w:t>
+      </w:r>
+      <w:proofErr w:type="spellEnd"/>
+      <w:r>
+        <w:rPr>
+          <w:rFonts w:ascii="Arial" w:hAnsi="Arial"/>
+          <w:b/>
+          <w:sz w:val="24"/>
+        </w:rPr>
+        <w:t xml:space="preserve"> .</w:t>
+      </w:r>
+    </w:p>
+    <w:p>
+      <w:pPr>
+        <w:pStyle w:val="Prrafodelista"/>
+        <w:jc w:val="both"/>
+        <w:rPr>
+          <w:rFonts w:ascii="Arial" w:hAnsi="Arial"/>
+          <w:b/>
+          <w:sz w:val="24"/>
+        </w:rPr>
+      </w:pPr>
+      <w:r>
+        <w:rPr>
+          <w:rFonts w:ascii="Arial" w:hAnsi="Arial"/>
+          <w:b/>
+          <w:sz w:val="24"/>
+        </w:rPr>
+        <w:drawing>
+          <wp:inline distT="0" distB="0" distL="0" distR="0" wp14:anchorId="4EE4B33E" wp14:editId="36BD1F00">
+            <wp:extent cx="5612130" cy="4333240"/>
+            <wp:effectExtent l="0" t="0" r="7620" b="0"/>
+            <wp:docPr id="37" name="Imagen 37"/>
+            <wp:cNvGraphicFramePr>
+              <a:graphicFrameLocks xmlns:a="http://schemas.openxmlformats.org/drawingml/2006/main" noChangeAspect="1"/>
+            </wp:cNvGraphicFramePr>
+            <a:graphic xmlns:a="http://schemas.openxmlformats.org/drawingml/2006/main">
+              <a:graphicData uri="http://schemas.openxmlformats.org/drawingml/2006/picture">
+                <pic:pic xmlns:pic="http://schemas.openxmlformats.org/drawingml/2006/picture">
+                  <pic:nvPicPr>
+                    <pic:cNvPr id="0" name=""/>
+                    <pic:cNvPicPr/>
+                  </pic:nvPicPr>
+                  <pic:blipFill>
+                    <a:blip r:embed="rId35"/>
+                    <a:stretch>
+                      <a:fillRect/>
+                    </a:stretch>
+                  </pic:blipFill>
+                  <pic:spPr>
+                    <a:xfrm>
+                      <a:off x="0" y="0"/>
+                      <a:ext cx="5612130" cy="4333240"/>
+                    </a:xfrm>
+                    <a:prstGeom prst="rect">
+                      <a:avLst/>
+                    </a:prstGeom>
+                  </pic:spPr>
+                </pic:pic>
+              </a:graphicData>
+            </a:graphic>
+          </wp:inline>
+        </w:drawing>
+      </w:r>
+    </w:p>
+    <w:p>
+      <w:pPr>
+        <w:pStyle w:val="Prrafodelista"/>
+        <w:jc w:val="both"/>
+        <w:rPr>
+          <w:rFonts w:ascii="Arial" w:hAnsi="Arial"/>
+          <w:b/>
+          <w:sz w:val="24"/>
+        </w:rPr>
+      </w:pPr>
+      <w:r>
+        <w:rPr>
+          <w:rFonts w:ascii="Arial" w:hAnsi="Arial"/>
+          <w:b/>
+          <w:sz w:val="24"/>
+        </w:rPr>
+        <w:drawing>
+          <wp:inline distT="0" distB="0" distL="0" distR="0" wp14:anchorId="389C3ED9" wp14:editId="4B2C9545">
+            <wp:extent cx="5367647" cy="4035149"/>
+            <wp:effectExtent l="0" t="0" r="5080" b="3810"/>
+            <wp:docPr id="38" name="Imagen 38"/>
+            <wp:cNvGraphicFramePr>
+              <a:graphicFrameLocks xmlns:a="http://schemas.openxmlformats.org/drawingml/2006/main" noChangeAspect="1"/>
+            </wp:cNvGraphicFramePr>
+            <a:graphic xmlns:a="http://schemas.openxmlformats.org/drawingml/2006/main">
+              <a:graphicData uri="http://schemas.openxmlformats.org/drawingml/2006/picture">
+                <pic:pic xmlns:pic="http://schemas.openxmlformats.org/drawingml/2006/picture">
+                  <pic:nvPicPr>
+                    <pic:cNvPr id="0" name=""/>
+                    <pic:cNvPicPr/>
+                  </pic:nvPicPr>
+                  <pic:blipFill>
+                    <a:blip r:embed="rId36"/>
+                    <a:stretch>
+                      <a:fillRect/>
+                    </a:stretch>
+                  </pic:blipFill>
+                  <pic:spPr>
+                    <a:xfrm>
+                      <a:off x="0" y="0"/>
+                      <a:ext cx="5368640" cy="4035896"/>
+                    </a:xfrm>
+                    <a:prstGeom prst="rect">
+                      <a:avLst/>
+                    </a:prstGeom>
+                  </pic:spPr>
+                </pic:pic>
+              </a:graphicData>
+            </a:graphic>
+          </wp:inline>
+        </w:drawing>
+      </w:r>
+    </w:p>
+    <w:p>
+      <w:pPr>
+        <w:pStyle w:val="Prrafodelista"/>
+        <w:numPr>
+          <w:ilvl w:val="0"/>
+          <w:numId w:val="44"/>
+        </w:numPr>
+        <w:jc w:val="both"/>
+        <w:rPr>
+          <w:rFonts w:ascii="Arial" w:hAnsi="Arial"/>
+          <w:b/>
+          <w:sz w:val="24"/>
+        </w:rPr>
+      </w:pPr>
+      <w:r>
+        <w:rPr>
+          <w:rFonts w:ascii="Arial" w:hAnsi="Arial"/>
+          <w:sz w:val="24"/>
+        </w:rPr>
+        <w:lastRenderedPageBreak/>
+        <w:t>Levantamos la imagen con el comando</w:t>
+      </w:r>
+    </w:p>
+    <w:p>
+      <w:pPr>
+        <w:pStyle w:val="Prrafodelista"/>
+        <w:jc w:val="both"/>
+        <w:rPr>
+          <w:rFonts w:ascii="Arial" w:hAnsi="Arial"/>
+          <w:b/>
+          <w:sz w:val="24"/>
+        </w:rPr>
+      </w:pPr>
+      <w:proofErr w:type="spellStart"/>
+      <w:proofErr w:type="gramStart"/>
+      <w:r>
+        <w:rPr>
+          <w:rFonts w:ascii="Arial" w:hAnsi="Arial"/>
+          <w:b/>
+          <w:sz w:val="24"/>
+        </w:rPr>
+        <w:t>docker</w:t>
+      </w:r>
+      <w:proofErr w:type="spellEnd"/>
+      <w:proofErr w:type="gramEnd"/>
+      <w:r>
+        <w:rPr>
+          <w:rFonts w:ascii="Arial" w:hAnsi="Arial"/>
+          <w:b/>
+          <w:sz w:val="24"/>
+        </w:rPr>
+        <w:t xml:space="preserve"> run –p 8080:80 </w:t>
+      </w:r>
+      <w:proofErr w:type="spellStart"/>
+      <w:r>
+        <w:rPr>
+          <w:rFonts w:ascii="Arial" w:hAnsi="Arial"/>
+          <w:b/>
+          <w:sz w:val="24"/>
+        </w:rPr>
+        <w:t>mlinares</w:t>
+      </w:r>
+      <w:proofErr w:type="spellEnd"/>
+      <w:r>
+        <w:rPr>
+          <w:rFonts w:ascii="Arial" w:hAnsi="Arial"/>
+          <w:b/>
+          <w:sz w:val="24"/>
+        </w:rPr>
+        <w:t>/simple-</w:t>
+      </w:r>
+      <w:proofErr w:type="spellStart"/>
+      <w:r>
+        <w:rPr>
+          <w:rFonts w:ascii="Arial" w:hAnsi="Arial"/>
+          <w:b/>
+          <w:sz w:val="24"/>
+        </w:rPr>
+        <w:t>php</w:t>
+      </w:r>
+      <w:proofErr w:type="spellEnd"/>
+      <w:r>
+        <w:rPr>
+          <w:rFonts w:ascii="Arial" w:hAnsi="Arial"/>
+          <w:b/>
+          <w:sz w:val="24"/>
+        </w:rPr>
+        <w:t>-</w:t>
+      </w:r>
+      <w:proofErr w:type="spellStart"/>
+      <w:r>
+        <w:rPr>
+          <w:rFonts w:ascii="Arial" w:hAnsi="Arial"/>
+          <w:b/>
+          <w:sz w:val="24"/>
+        </w:rPr>
+        <w:t>website</w:t>
+      </w:r>
+      <w:r>
+        <w:rPr>
+          <w:rFonts w:ascii="Arial" w:hAnsi="Arial"/>
+          <w:b/>
+          <w:sz w:val="24"/>
+        </w:rPr>
+        <w:t>-ubuntu</w:t>
+      </w:r>
+      <w:proofErr w:type="spellEnd"/>
+    </w:p>
+    <w:p>
+      <w:pPr>
+        <w:pStyle w:val="Prrafodelista"/>
+        <w:jc w:val="both"/>
+        <w:rPr>
+          <w:rFonts w:ascii="Arial" w:hAnsi="Arial"/>
+          <w:b/>
+          <w:sz w:val="24"/>
+        </w:rPr>
+      </w:pPr>
+    </w:p>
+    <w:p>
+      <w:pPr>
+        <w:pStyle w:val="Prrafodelista"/>
+        <w:jc w:val="both"/>
+        <w:rPr>
+          <w:rFonts w:ascii="Arial" w:hAnsi="Arial"/>
+          <w:b/>
+          <w:sz w:val="24"/>
+        </w:rPr>
+      </w:pPr>
+      <w:r>
+        <w:rPr>
+          <w:rFonts w:ascii="Arial" w:hAnsi="Arial"/>
+          <w:b/>
+          <w:sz w:val="24"/>
+        </w:rPr>
+        <w:drawing>
+          <wp:inline distT="0" distB="0" distL="0" distR="0" wp14:anchorId="4A6E6DBA" wp14:editId="0974654B">
+            <wp:extent cx="5612130" cy="3848100"/>
+            <wp:effectExtent l="0" t="0" r="7620" b="0"/>
+            <wp:docPr id="39" name="Imagen 39"/>
+            <wp:cNvGraphicFramePr>
+              <a:graphicFrameLocks xmlns:a="http://schemas.openxmlformats.org/drawingml/2006/main" noChangeAspect="1"/>
+            </wp:cNvGraphicFramePr>
+            <a:graphic xmlns:a="http://schemas.openxmlformats.org/drawingml/2006/main">
+              <a:graphicData uri="http://schemas.openxmlformats.org/drawingml/2006/picture">
+                <pic:pic xmlns:pic="http://schemas.openxmlformats.org/drawingml/2006/picture">
+                  <pic:nvPicPr>
+                    <pic:cNvPr id="0" name=""/>
+                    <pic:cNvPicPr/>
+                  </pic:nvPicPr>
+                  <pic:blipFill>
+                    <a:blip r:embed="rId37"/>
+                    <a:stretch>
+                      <a:fillRect/>
+                    </a:stretch>
+                  </pic:blipFill>
+                  <pic:spPr>
+                    <a:xfrm>
+                      <a:off x="0" y="0"/>
+                      <a:ext cx="5612130" cy="3848100"/>
+                    </a:xfrm>
+                    <a:prstGeom prst="rect">
+                      <a:avLst/>
+                    </a:prstGeom>
+                  </pic:spPr>
+                </pic:pic>
+              </a:graphicData>
+            </a:graphic>
+          </wp:inline>
+        </w:drawing>
+      </w:r>
+    </w:p>
+    <w:p>
+      <w:pPr>
+        <w:pStyle w:val="Prrafodelista"/>
+        <w:numPr>
+          <w:ilvl w:val="0"/>
+          <w:numId w:val="44"/>
+        </w:numPr>
+        <w:jc w:val="both"/>
+        <w:rPr>
+          <w:rFonts w:ascii="Arial" w:hAnsi="Arial"/>
+          <w:b/>
+          <w:sz w:val="24"/>
+        </w:rPr>
+      </w:pPr>
+      <w:r>
+        <w:rPr>
+          <w:rFonts w:ascii="Arial" w:hAnsi="Arial"/>
+          <w:sz w:val="24"/>
+        </w:rPr>
+        <w:t>Detenemos el contenedor y lo eliminamos</w:t>
+      </w:r>
+    </w:p>
+    <w:p>
+      <w:pPr>
+        <w:pStyle w:val="Prrafodelista"/>
+        <w:jc w:val="both"/>
+        <w:rPr>
+          <w:rFonts w:ascii="Arial" w:hAnsi="Arial"/>
+          <w:b/>
+          <w:sz w:val="24"/>
+        </w:rPr>
+      </w:pPr>
+      <w:r>
+        <w:rPr>
+          <w:rFonts w:ascii="Arial" w:hAnsi="Arial"/>
+          <w:b/>
+          <w:sz w:val="24"/>
+        </w:rPr>
+        <w:drawing>
+          <wp:inline distT="0" distB="0" distL="0" distR="0" wp14:anchorId="1A2A05BD" wp14:editId="592AF269">
+            <wp:extent cx="5612130" cy="1236980"/>
+            <wp:effectExtent l="0" t="0" r="7620" b="1270"/>
+            <wp:docPr id="40" name="Imagen 40"/>
+            <wp:cNvGraphicFramePr>
+              <a:graphicFrameLocks xmlns:a="http://schemas.openxmlformats.org/drawingml/2006/main" noChangeAspect="1"/>
+            </wp:cNvGraphicFramePr>
+            <a:graphic xmlns:a="http://schemas.openxmlformats.org/drawingml/2006/main">
+              <a:graphicData uri="http://schemas.openxmlformats.org/drawingml/2006/picture">
+                <pic:pic xmlns:pic="http://schemas.openxmlformats.org/drawingml/2006/picture">
+                  <pic:nvPicPr>
+                    <pic:cNvPr id="0" name=""/>
+                    <pic:cNvPicPr/>
+                  </pic:nvPicPr>
+                  <pic:blipFill>
+                    <a:blip r:embed="rId38"/>
+                    <a:stretch>
+                      <a:fillRect/>
+                    </a:stretch>
+                  </pic:blipFill>
+                  <pic:spPr>
+                    <a:xfrm>
+                      <a:off x="0" y="0"/>
+                      <a:ext cx="5612130" cy="1236980"/>
+                    </a:xfrm>
+                    <a:prstGeom prst="rect">
+                      <a:avLst/>
+                    </a:prstGeom>
+                  </pic:spPr>
+                </pic:pic>
+              </a:graphicData>
+            </a:graphic>
+          </wp:inline>
+        </w:drawing>
+      </w:r>
+    </w:p>
+    <w:p>
+      <w:pPr>
+        <w:pStyle w:val="Prrafodelista"/>
+        <w:numPr>
+          <w:ilvl w:val="0"/>
+          <w:numId w:val="44"/>
+        </w:numPr>
+        <w:jc w:val="both"/>
+        <w:rPr>
+          <w:rFonts w:ascii="Arial" w:hAnsi="Arial"/>
+          <w:b/>
+          <w:sz w:val="28"/>
+        </w:rPr>
+      </w:pPr>
+      <w:r>
+        <w:rPr>
+          <w:rFonts w:ascii="Arial" w:hAnsi="Arial"/>
+          <w:sz w:val="24"/>
+        </w:rPr>
+        <w:t>Emplea un comando para lanzar 20 contenedores de la segunda imagen, cada uno mapeado en un puerto distinto del anfitrión. Cuando veas que funcionan, para y borra dichos contenedores.</w:t>
+      </w:r>
+    </w:p>
+    <w:p>
+      <w:pPr>
+        <w:pStyle w:val="Prrafodelista"/>
+        <w:jc w:val="both"/>
+        <w:rPr>
+          <w:rFonts w:ascii="Arial" w:hAnsi="Arial"/>
+          <w:b/>
+          <w:sz w:val="28"/>
+        </w:rPr>
+      </w:pPr>
+      <w:r>
+        <w:rPr>
+          <w:rFonts w:ascii="Arial" w:hAnsi="Arial"/>
+          <w:sz w:val="24"/>
+        </w:rPr>
+        <w:t xml:space="preserve">Usamos el siguiente script de </w:t>
+      </w:r>
+      <w:proofErr w:type="spellStart"/>
+      <w:r>
+        <w:rPr>
+          <w:rFonts w:ascii="Arial" w:hAnsi="Arial"/>
+          <w:sz w:val="24"/>
+        </w:rPr>
+        <w:t>bash</w:t>
+      </w:r>
+      <w:proofErr w:type="spellEnd"/>
+    </w:p>
+    <w:p>
+      <w:pPr>
+        <w:pStyle w:val="Prrafodelista"/>
+        <w:jc w:val="both"/>
+        <w:rPr>
+          <w:rFonts w:ascii="Arial" w:hAnsi="Arial"/>
+          <w:b/>
+          <w:sz w:val="24"/>
+        </w:rPr>
+      </w:pPr>
+      <w:r>
+        <w:rPr>
+          <w:rFonts w:ascii="Arial" w:hAnsi="Arial"/>
+          <w:b/>
+          <w:sz w:val="24"/>
+        </w:rPr>
+        <w:drawing>
+          <wp:inline distT="0" distB="0" distL="0" distR="0" wp14:anchorId="770421A2" wp14:editId="066071F2">
+            <wp:extent cx="4963886" cy="2172472"/>
+            <wp:effectExtent l="0" t="0" r="8255" b="0"/>
+            <wp:docPr id="45" name="Imagen 45"/>
+            <wp:cNvGraphicFramePr>
+              <a:graphicFrameLocks xmlns:a="http://schemas.openxmlformats.org/drawingml/2006/main" noChangeAspect="1"/>
+            </wp:cNvGraphicFramePr>
+            <a:graphic xmlns:a="http://schemas.openxmlformats.org/drawingml/2006/main">
+              <a:graphicData uri="http://schemas.openxmlformats.org/drawingml/2006/picture">
+                <pic:pic xmlns:pic="http://schemas.openxmlformats.org/drawingml/2006/picture">
+                  <pic:nvPicPr>
+                    <pic:cNvPr id="0" name=""/>
+                    <pic:cNvPicPr/>
+                  </pic:nvPicPr>
+                  <pic:blipFill>
+                    <a:blip r:embed="rId39"/>
+                    <a:stretch>
+                      <a:fillRect/>
+                    </a:stretch>
+                  </pic:blipFill>
+                  <pic:spPr>
+                    <a:xfrm>
+                      <a:off x="0" y="0"/>
+                      <a:ext cx="4964805" cy="2172874"/>
+                    </a:xfrm>
+                    <a:prstGeom prst="rect">
+                      <a:avLst/>
+                    </a:prstGeom>
+                  </pic:spPr>
+                </pic:pic>
+              </a:graphicData>
+            </a:graphic>
+          </wp:inline>
+        </w:drawing>
+      </w:r>
+    </w:p>
+    <w:p>
+      <w:pPr>
+        <w:pStyle w:val="Prrafodelista"/>
+        <w:numPr>
+          <w:ilvl w:val="0"/>
+          <w:numId w:val="44"/>
+        </w:numPr>
+        <w:jc w:val="both"/>
+        <w:rPr>
+          <w:rFonts w:ascii="Arial" w:hAnsi="Arial"/>
+          <w:b/>
+          <w:sz w:val="24"/>
+        </w:rPr>
+      </w:pPr>
+      <w:r>
+        <w:rPr>
+          <w:rFonts w:ascii="Arial" w:hAnsi="Arial"/>
+          <w:sz w:val="24"/>
+        </w:rPr>
+        <w:lastRenderedPageBreak/>
+        <w:t>Observamos</w:t>
+      </w:r>
+      <w:r>
+        <w:rPr>
+          <w:rFonts w:ascii="Arial" w:hAnsi="Arial"/>
+          <w:sz w:val="24"/>
+        </w:rPr>
+        <w:t xml:space="preserve"> en la terminal</w:t>
+      </w:r>
+      <w:r>
+        <w:rPr>
+          <w:rFonts w:ascii="Arial" w:hAnsi="Arial"/>
+          <w:sz w:val="24"/>
+        </w:rPr>
+        <w:t xml:space="preserve"> que se han lanzado los 20 contenedores</w:t>
+      </w:r>
+    </w:p>
+    <w:p>
+      <w:pPr>
+        <w:pStyle w:val="Prrafodelista"/>
+        <w:jc w:val="both"/>
+        <w:rPr>
+          <w:rFonts w:ascii="Arial" w:hAnsi="Arial"/>
+          <w:b/>
+          <w:sz w:val="24"/>
+        </w:rPr>
+      </w:pPr>
+      <w:r>
+        <w:rPr>
+          <w:rFonts w:ascii="Arial" w:hAnsi="Arial"/>
+          <w:b/>
+          <w:sz w:val="24"/>
+        </w:rPr>
+        <w:drawing>
+          <wp:inline distT="0" distB="0" distL="0" distR="0" wp14:anchorId="133CBDD2" wp14:editId="1C4AD55E">
+            <wp:extent cx="5612130" cy="4990465"/>
+            <wp:effectExtent l="0" t="0" r="7620" b="635"/>
+            <wp:docPr id="47" name="Imagen 47"/>
+            <wp:cNvGraphicFramePr>
+              <a:graphicFrameLocks xmlns:a="http://schemas.openxmlformats.org/drawingml/2006/main" noChangeAspect="1"/>
+            </wp:cNvGraphicFramePr>
+            <a:graphic xmlns:a="http://schemas.openxmlformats.org/drawingml/2006/main">
+              <a:graphicData uri="http://schemas.openxmlformats.org/drawingml/2006/picture">
+                <pic:pic xmlns:pic="http://schemas.openxmlformats.org/drawingml/2006/picture">
+                  <pic:nvPicPr>
+                    <pic:cNvPr id="0" name=""/>
+                    <pic:cNvPicPr/>
+                  </pic:nvPicPr>
+                  <pic:blipFill>
+                    <a:blip r:embed="rId40"/>
+                    <a:stretch>
+                      <a:fillRect/>
+                    </a:stretch>
+                  </pic:blipFill>
+                  <pic:spPr>
+                    <a:xfrm>
+                      <a:off x="0" y="0"/>
+                      <a:ext cx="5612130" cy="4990465"/>
+                    </a:xfrm>
+                    <a:prstGeom prst="rect">
+                      <a:avLst/>
+                    </a:prstGeom>
+                  </pic:spPr>
+                </pic:pic>
+              </a:graphicData>
+            </a:graphic>
+          </wp:inline>
+        </w:drawing>
+      </w:r>
+    </w:p>
+    <w:p>
+      <w:pPr>
+        <w:pStyle w:val="Prrafodelista"/>
+        <w:jc w:val="both"/>
+        <w:rPr>
+          <w:rFonts w:ascii="Arial" w:hAnsi="Arial"/>
+          <w:b/>
+          <w:sz w:val="24"/>
+        </w:rPr>
+      </w:pPr>
+      <w:r>
+        <w:rPr>
+          <w:rFonts w:ascii="Arial" w:hAnsi="Arial"/>
+          <w:b/>
+          <w:sz w:val="24"/>
+        </w:rPr>
+        <w:drawing>
+          <wp:inline distT="0" distB="0" distL="0" distR="0" wp14:anchorId="673A365A" wp14:editId="3F43F62F">
+            <wp:extent cx="5612130" cy="1645285"/>
+            <wp:effectExtent l="0" t="0" r="7620" b="0"/>
+            <wp:docPr id="48" name="Imagen 48"/>
+            <wp:cNvGraphicFramePr>
+              <a:graphicFrameLocks xmlns:a="http://schemas.openxmlformats.org/drawingml/2006/main" noChangeAspect="1"/>
+            </wp:cNvGraphicFramePr>
+            <a:graphic xmlns:a="http://schemas.openxmlformats.org/drawingml/2006/main">
+              <a:graphicData uri="http://schemas.openxmlformats.org/drawingml/2006/picture">
+                <pic:pic xmlns:pic="http://schemas.openxmlformats.org/drawingml/2006/picture">
+                  <pic:nvPicPr>
+                    <pic:cNvPr id="0" name=""/>
+                    <pic:cNvPicPr/>
+                  </pic:nvPicPr>
+                  <pic:blipFill>
+                    <a:blip r:embed="rId41"/>
+                    <a:stretch>
+                      <a:fillRect/>
+                    </a:stretch>
+                  </pic:blipFill>
+                  <pic:spPr>
+                    <a:xfrm>
+                      <a:off x="0" y="0"/>
+                      <a:ext cx="5612130" cy="1645285"/>
+                    </a:xfrm>
+                    <a:prstGeom prst="rect">
+                      <a:avLst/>
+                    </a:prstGeom>
+                  </pic:spPr>
+                </pic:pic>
+              </a:graphicData>
+            </a:graphic>
+          </wp:inline>
+        </w:drawing>
+      </w:r>
+    </w:p>
+    <w:p>
+      <w:pPr>
+        <w:pStyle w:val="Prrafodelista"/>
+        <w:jc w:val="both"/>
+        <w:rPr>
+          <w:rFonts w:ascii="Arial" w:hAnsi="Arial"/>
+          <w:b/>
+          <w:sz w:val="24"/>
+        </w:rPr>
+      </w:pPr>
+    </w:p>
+    <w:p>
+      <w:pPr>
+        <w:pStyle w:val="Prrafodelista"/>
+        <w:jc w:val="both"/>
+        <w:rPr>
+          <w:rFonts w:ascii="Arial" w:hAnsi="Arial"/>
+          <w:b/>
+          <w:sz w:val="24"/>
+        </w:rPr>
+      </w:pPr>
+    </w:p>
+    <w:p>
+      <w:pPr>
+        <w:pStyle w:val="Prrafodelista"/>
+        <w:jc w:val="both"/>
+        <w:rPr>
+          <w:rFonts w:ascii="Arial" w:hAnsi="Arial"/>
+          <w:b/>
+          <w:sz w:val="24"/>
+        </w:rPr>
+      </w:pPr>
+    </w:p>
+    <w:p>
+      <w:pPr>
+        <w:pStyle w:val="Prrafodelista"/>
+        <w:jc w:val="both"/>
+        <w:rPr>
+          <w:rFonts w:ascii="Arial" w:hAnsi="Arial"/>
+          <w:b/>
+          <w:sz w:val="24"/>
+        </w:rPr>
+      </w:pPr>
+    </w:p>
+    <w:p>
+      <w:pPr>
+        <w:pStyle w:val="Prrafodelista"/>
+        <w:jc w:val="both"/>
+        <w:rPr>
+          <w:rFonts w:ascii="Arial" w:hAnsi="Arial"/>
+          <w:b/>
+          <w:sz w:val="24"/>
+        </w:rPr>
+      </w:pPr>
+    </w:p>
+    <w:p>
+      <w:pPr>
+        <w:pStyle w:val="Prrafodelista"/>
+        <w:jc w:val="both"/>
+        <w:rPr>
+          <w:rFonts w:ascii="Arial" w:hAnsi="Arial"/>
+          <w:b/>
+          <w:sz w:val="24"/>
+        </w:rPr>
+      </w:pPr>
+    </w:p>
+    <w:p>
+      <w:pPr>
+        <w:pStyle w:val="Prrafodelista"/>
+        <w:jc w:val="both"/>
+        <w:rPr>
+          <w:rFonts w:ascii="Arial" w:hAnsi="Arial"/>
+          <w:b/>
+          <w:sz w:val="24"/>
+        </w:rPr>
+      </w:pPr>
+    </w:p>
+    <w:p>
+      <w:pPr>
+        <w:pStyle w:val="Prrafodelista"/>
+        <w:jc w:val="both"/>
+        <w:rPr>
+          <w:rFonts w:ascii="Arial" w:hAnsi="Arial"/>
+          <w:b/>
+          <w:sz w:val="24"/>
+        </w:rPr>
+      </w:pPr>
+    </w:p>
+    <w:p>
+      <w:pPr>
+        <w:pStyle w:val="Prrafodelista"/>
+        <w:jc w:val="both"/>
+        <w:rPr>
+          <w:rFonts w:ascii="Arial" w:hAnsi="Arial"/>
+          <w:b/>
+          <w:sz w:val="24"/>
+        </w:rPr>
+      </w:pPr>
+    </w:p>
+    <w:p>
+      <w:pPr>
+        <w:pStyle w:val="Prrafodelista"/>
+        <w:jc w:val="both"/>
+        <w:rPr>
+          <w:rFonts w:ascii="Arial" w:hAnsi="Arial"/>
+          <w:b/>
+          <w:sz w:val="24"/>
+        </w:rPr>
+      </w:pPr>
+    </w:p>
+    <w:p>
+      <w:pPr>
+        <w:pStyle w:val="Prrafodelista"/>
+        <w:jc w:val="both"/>
+        <w:rPr>
+          <w:rFonts w:ascii="Arial" w:hAnsi="Arial"/>
+          <w:b/>
+          <w:sz w:val="24"/>
+        </w:rPr>
+      </w:pPr>
+    </w:p>
+    <w:p>
+      <w:pPr>
+        <w:pStyle w:val="Prrafodelista"/>
+        <w:numPr>
+          <w:ilvl w:val="0"/>
+          <w:numId w:val="44"/>
+        </w:numPr>
+        <w:jc w:val="both"/>
+        <w:rPr>
+          <w:rFonts w:ascii="Arial" w:hAnsi="Arial"/>
+          <w:b/>
+          <w:sz w:val="24"/>
+        </w:rPr>
+      </w:pPr>
+      <w:r>
+        <w:rPr>
+          <w:rFonts w:ascii="Arial" w:hAnsi="Arial"/>
+          <w:sz w:val="24"/>
+        </w:rPr>
+        <w:lastRenderedPageBreak/>
+        <w:t>Intentamos acceder a los servidores alojados en</w:t>
+      </w:r>
+      <w:r>
+        <w:rPr>
+          <w:rFonts w:ascii="Arial" w:hAnsi="Arial"/>
+          <w:sz w:val="24"/>
+        </w:rPr>
+        <w:t xml:space="preserve"> los puertos 8000 y 8020 como prueba</w:t>
+      </w:r>
+      <w:r>
+        <w:rPr>
+          <w:rFonts w:ascii="Arial" w:hAnsi="Arial"/>
+          <w:sz w:val="24"/>
+        </w:rPr>
+        <w:t>. Funcionan correctamente.</w:t>
+      </w:r>
+    </w:p>
+    <w:p>
+      <w:pPr>
+        <w:pStyle w:val="Prrafodelista"/>
+        <w:jc w:val="both"/>
+        <w:rPr>
+          <w:rFonts w:ascii="Arial" w:hAnsi="Arial"/>
+          <w:b/>
+          <w:sz w:val="24"/>
+        </w:rPr>
+      </w:pPr>
+      <w:r>
+        <w:rPr>
+          <w:rFonts w:ascii="Arial" w:hAnsi="Arial"/>
+          <w:b/>
+          <w:sz w:val="24"/>
+        </w:rPr>
+        <w:drawing>
+          <wp:inline distT="0" distB="0" distL="0" distR="0" wp14:anchorId="76BECC97" wp14:editId="10BBAB14">
+            <wp:extent cx="5612130" cy="1612900"/>
+            <wp:effectExtent l="0" t="0" r="7620" b="6350"/>
+            <wp:docPr id="49" name="Imagen 49"/>
+            <wp:cNvGraphicFramePr>
+              <a:graphicFrameLocks xmlns:a="http://schemas.openxmlformats.org/drawingml/2006/main" noChangeAspect="1"/>
+            </wp:cNvGraphicFramePr>
+            <a:graphic xmlns:a="http://schemas.openxmlformats.org/drawingml/2006/main">
+              <a:graphicData uri="http://schemas.openxmlformats.org/drawingml/2006/picture">
+                <pic:pic xmlns:pic="http://schemas.openxmlformats.org/drawingml/2006/picture">
+                  <pic:nvPicPr>
+                    <pic:cNvPr id="0" name=""/>
+                    <pic:cNvPicPr/>
+                  </pic:nvPicPr>
+                  <pic:blipFill>
+                    <a:blip r:embed="rId42"/>
+                    <a:stretch>
+                      <a:fillRect/>
+                    </a:stretch>
+                  </pic:blipFill>
+                  <pic:spPr>
+                    <a:xfrm>
+                      <a:off x="0" y="0"/>
+                      <a:ext cx="5612130" cy="1612900"/>
+                    </a:xfrm>
+                    <a:prstGeom prst="rect">
+                      <a:avLst/>
+                    </a:prstGeom>
+                  </pic:spPr>
+                </pic:pic>
+              </a:graphicData>
+            </a:graphic>
+          </wp:inline>
+        </w:drawing>
+      </w:r>
+    </w:p>
+    <w:p>
+      <w:pPr>
+        <w:pStyle w:val="Prrafodelista"/>
+        <w:jc w:val="both"/>
+        <w:rPr>
+          <w:rFonts w:ascii="Arial" w:hAnsi="Arial"/>
+          <w:b/>
+          <w:sz w:val="24"/>
+        </w:rPr>
+      </w:pPr>
+      <w:r>
+        <w:rPr>
+          <w:rFonts w:ascii="Arial" w:hAnsi="Arial"/>
+          <w:b/>
+          <w:sz w:val="24"/>
+        </w:rPr>
+        <w:drawing>
+          <wp:inline distT="0" distB="0" distL="0" distR="0" wp14:anchorId="4BB96DFD" wp14:editId="23BD7062">
+            <wp:extent cx="5612130" cy="1470660"/>
+            <wp:effectExtent l="0" t="0" r="7620" b="0"/>
+            <wp:docPr id="50" name="Imagen 50"/>
+            <wp:cNvGraphicFramePr>
+              <a:graphicFrameLocks xmlns:a="http://schemas.openxmlformats.org/drawingml/2006/main" noChangeAspect="1"/>
+            </wp:cNvGraphicFramePr>
+            <a:graphic xmlns:a="http://schemas.openxmlformats.org/drawingml/2006/main">
+              <a:graphicData uri="http://schemas.openxmlformats.org/drawingml/2006/picture">
+                <pic:pic xmlns:pic="http://schemas.openxmlformats.org/drawingml/2006/picture">
+                  <pic:nvPicPr>
+                    <pic:cNvPr id="0" name=""/>
+                    <pic:cNvPicPr/>
+                  </pic:nvPicPr>
+                  <pic:blipFill>
+                    <a:blip r:embed="rId43"/>
+                    <a:stretch>
+                      <a:fillRect/>
+                    </a:stretch>
+                  </pic:blipFill>
+                  <pic:spPr>
+                    <a:xfrm>
+                      <a:off x="0" y="0"/>
+                      <a:ext cx="5612130" cy="1470660"/>
+                    </a:xfrm>
+                    <a:prstGeom prst="rect">
+                      <a:avLst/>
+                    </a:prstGeom>
+                  </pic:spPr>
+                </pic:pic>
+              </a:graphicData>
+            </a:graphic>
+          </wp:inline>
+        </w:drawing>
+      </w:r>
+    </w:p>
+    <w:p>
+      <w:pPr>
+        <w:pStyle w:val="Prrafodelista"/>
+        <w:numPr>
+          <w:ilvl w:val="0"/>
+          <w:numId w:val="44"/>
+        </w:numPr>
+        <w:jc w:val="both"/>
+        <w:rPr>
+          <w:rFonts w:ascii="Arial" w:hAnsi="Arial"/>
+          <w:b/>
+          <w:sz w:val="24"/>
+        </w:rPr>
+      </w:pPr>
+      <w:r>
+        <w:rPr>
+          <w:rFonts w:ascii="Arial" w:hAnsi="Arial"/>
+          <w:sz w:val="24"/>
+        </w:rPr>
+        <w:t>Usamos estos dos comandos para detener y eliminar todos los contenedores.</w:t>
+      </w:r>
+    </w:p>
+    <w:p>
+      <w:pPr>
+        <w:pStyle w:val="Prrafodelista"/>
+        <w:jc w:val="both"/>
+        <w:rPr>
+          <w:rFonts w:ascii="Arial" w:hAnsi="Arial"/>
+          <w:b/>
+          <w:sz w:val="24"/>
+        </w:rPr>
+      </w:pPr>
+      <w:proofErr w:type="spellStart"/>
+      <w:proofErr w:type="gramStart"/>
+      <w:r>
+        <w:rPr>
+          <w:rFonts w:ascii="Arial" w:hAnsi="Arial"/>
+          <w:b/>
+          <w:sz w:val="24"/>
+        </w:rPr>
+        <w:t>docker</w:t>
+      </w:r>
+      <w:proofErr w:type="spellEnd"/>
+      <w:proofErr w:type="gramEnd"/>
+      <w:r>
+        <w:rPr>
+          <w:rFonts w:ascii="Arial" w:hAnsi="Arial"/>
+          <w:b/>
+          <w:sz w:val="24"/>
+        </w:rPr>
+        <w:t xml:space="preserve"> stop $(</w:t>
+      </w:r>
+      <w:proofErr w:type="spellStart"/>
+      <w:r>
+        <w:rPr>
+          <w:rFonts w:ascii="Arial" w:hAnsi="Arial"/>
+          <w:b/>
+          <w:sz w:val="24"/>
+        </w:rPr>
+        <w:t>docker</w:t>
+      </w:r>
+      <w:proofErr w:type="spellEnd"/>
+      <w:r>
+        <w:rPr>
+          <w:rFonts w:ascii="Arial" w:hAnsi="Arial"/>
+          <w:b/>
+          <w:sz w:val="24"/>
+        </w:rPr>
+        <w:t xml:space="preserve"> </w:t>
+      </w:r>
+      <w:proofErr w:type="spellStart"/>
+      <w:r>
+        <w:rPr>
+          <w:rFonts w:ascii="Arial" w:hAnsi="Arial"/>
+          <w:b/>
+          <w:sz w:val="24"/>
+        </w:rPr>
+        <w:t>ps</w:t>
+      </w:r>
+      <w:proofErr w:type="spellEnd"/>
+      <w:r>
+        <w:rPr>
+          <w:rFonts w:ascii="Arial" w:hAnsi="Arial"/>
+          <w:b/>
+          <w:sz w:val="24"/>
+        </w:rPr>
+        <w:t xml:space="preserve"> -a -q)</w:t>
+      </w:r>
+    </w:p>
+    <w:p>
+      <w:pPr>
+        <w:pStyle w:val="Prrafodelista"/>
+        <w:jc w:val="both"/>
+        <w:rPr>
+          <w:rFonts w:ascii="Arial" w:hAnsi="Arial"/>
+          <w:b/>
+          <w:sz w:val="24"/>
+        </w:rPr>
+      </w:pPr>
+      <w:proofErr w:type="spellStart"/>
+      <w:proofErr w:type="gramStart"/>
+      <w:r>
+        <w:rPr>
+          <w:rFonts w:ascii="Arial" w:hAnsi="Arial"/>
+          <w:b/>
+          <w:sz w:val="24"/>
+        </w:rPr>
+        <w:t>docker</w:t>
+      </w:r>
+      <w:proofErr w:type="spellEnd"/>
+      <w:proofErr w:type="gramEnd"/>
+      <w:r>
+        <w:rPr>
+          <w:rFonts w:ascii="Arial" w:hAnsi="Arial"/>
+          <w:b/>
+          <w:sz w:val="24"/>
+        </w:rPr>
+        <w:t xml:space="preserve"> </w:t>
+      </w:r>
+      <w:proofErr w:type="spellStart"/>
+      <w:r>
+        <w:rPr>
+          <w:rFonts w:ascii="Arial" w:hAnsi="Arial"/>
+          <w:b/>
+          <w:sz w:val="24"/>
+        </w:rPr>
+        <w:t>rm</w:t>
+      </w:r>
+      <w:proofErr w:type="spellEnd"/>
+      <w:r>
+        <w:rPr>
+          <w:rFonts w:ascii="Arial" w:hAnsi="Arial"/>
+          <w:b/>
+          <w:sz w:val="24"/>
+        </w:rPr>
+        <w:t xml:space="preserve"> $(</w:t>
+      </w:r>
+      <w:proofErr w:type="spellStart"/>
+      <w:r>
+        <w:rPr>
+          <w:rFonts w:ascii="Arial" w:hAnsi="Arial"/>
+          <w:b/>
+          <w:sz w:val="24"/>
+        </w:rPr>
+        <w:t>docker</w:t>
+      </w:r>
+      <w:proofErr w:type="spellEnd"/>
+      <w:r>
+        <w:rPr>
+          <w:rFonts w:ascii="Arial" w:hAnsi="Arial"/>
+          <w:b/>
+          <w:sz w:val="24"/>
+        </w:rPr>
+        <w:t xml:space="preserve"> </w:t>
+      </w:r>
+      <w:proofErr w:type="spellStart"/>
+      <w:r>
+        <w:rPr>
+          <w:rFonts w:ascii="Arial" w:hAnsi="Arial"/>
+          <w:b/>
+          <w:sz w:val="24"/>
+        </w:rPr>
+        <w:t>ps</w:t>
+      </w:r>
+      <w:proofErr w:type="spellEnd"/>
+      <w:r>
+        <w:rPr>
+          <w:rFonts w:ascii="Arial" w:hAnsi="Arial"/>
+          <w:b/>
+          <w:sz w:val="24"/>
+        </w:rPr>
+        <w:t xml:space="preserve"> -a -q)</w:t>
+      </w:r>
+    </w:p>
+    <w:p>
+      <w:pPr>
+        <w:pStyle w:val="Prrafodelista"/>
+        <w:jc w:val="center"/>
+        <w:rPr>
+          <w:rFonts w:ascii="Arial" w:hAnsi="Arial"/>
+          <w:b/>
+          <w:sz w:val="24"/>
+        </w:rPr>
+      </w:pPr>
+      <w:r>
+        <w:rPr>
+          <w:rFonts w:ascii="Arial" w:hAnsi="Arial"/>
+          <w:b/>
+          <w:sz w:val="24"/>
+        </w:rPr>
+        <w:drawing>
+          <wp:inline distT="0" distB="0" distL="0" distR="0" wp14:anchorId="793FBFE7" wp14:editId="26B3A8C7">
+            <wp:extent cx="3901215" cy="3853543"/>
+            <wp:effectExtent l="0" t="0" r="4445" b="0"/>
+            <wp:docPr id="52" name="Imagen 52"/>
+            <wp:cNvGraphicFramePr>
+              <a:graphicFrameLocks xmlns:a="http://schemas.openxmlformats.org/drawingml/2006/main" noChangeAspect="1"/>
+            </wp:cNvGraphicFramePr>
+            <a:graphic xmlns:a="http://schemas.openxmlformats.org/drawingml/2006/main">
+              <a:graphicData uri="http://schemas.openxmlformats.org/drawingml/2006/picture">
+                <pic:pic xmlns:pic="http://schemas.openxmlformats.org/drawingml/2006/picture">
+                  <pic:nvPicPr>
+                    <pic:cNvPr id="0" name=""/>
+                    <pic:cNvPicPr/>
+                  </pic:nvPicPr>
+                  <pic:blipFill>
+                    <a:blip r:embed="rId44"/>
+                    <a:stretch>
+                      <a:fillRect/>
+                    </a:stretch>
+                  </pic:blipFill>
+                  <pic:spPr>
+                    <a:xfrm>
+                      <a:off x="0" y="0"/>
+                      <a:ext cx="3901937" cy="3854257"/>
+                    </a:xfrm>
+                    <a:prstGeom prst="rect">
+                      <a:avLst/>
+                    </a:prstGeom>
+                  </pic:spPr>
+                </pic:pic>
+              </a:graphicData>
+            </a:graphic>
+          </wp:inline>
+        </w:drawing>
+      </w:r>
+    </w:p>
+    <w:p>
+      <w:pPr>
+        <w:pStyle w:val="Prrafodelista"/>
+        <w:jc w:val="center"/>
+        <w:rPr>
+          <w:rFonts w:ascii="Arial" w:hAnsi="Arial"/>
+          <w:b/>
+          <w:sz w:val="24"/>
+        </w:rPr>
+      </w:pPr>
+      <w:r>
+        <w:rPr>
+          <w:rFonts w:ascii="Arial" w:hAnsi="Arial"/>
+          <w:b/>
+          <w:sz w:val="24"/>
+        </w:rPr>
+        <w:drawing>
+          <wp:inline distT="0" distB="0" distL="0" distR="0" wp14:anchorId="513597B8" wp14:editId="6ECEA0B6">
+            <wp:extent cx="4518561" cy="802686"/>
+            <wp:effectExtent l="0" t="0" r="0" b="0"/>
+            <wp:docPr id="53" name="Imagen 53"/>
+            <wp:cNvGraphicFramePr>
+              <a:graphicFrameLocks xmlns:a="http://schemas.openxmlformats.org/drawingml/2006/main" noChangeAspect="1"/>
+            </wp:cNvGraphicFramePr>
+            <a:graphic xmlns:a="http://schemas.openxmlformats.org/drawingml/2006/main">
+              <a:graphicData uri="http://schemas.openxmlformats.org/drawingml/2006/picture">
+                <pic:pic xmlns:pic="http://schemas.openxmlformats.org/drawingml/2006/picture">
+                  <pic:nvPicPr>
+                    <pic:cNvPr id="0" name=""/>
+                    <pic:cNvPicPr/>
+                  </pic:nvPicPr>
+                  <pic:blipFill>
+                    <a:blip r:embed="rId45"/>
+                    <a:stretch>
+                      <a:fillRect/>
+                    </a:stretch>
+                  </pic:blipFill>
+                  <pic:spPr>
+                    <a:xfrm>
+                      <a:off x="0" y="0"/>
+                      <a:ext cx="4519398" cy="802835"/>
+                    </a:xfrm>
+                    <a:prstGeom prst="rect">
+                      <a:avLst/>
+                    </a:prstGeom>
+                  </pic:spPr>
+                </pic:pic>
+              </a:graphicData>
+            </a:graphic>
+          </wp:inline>
+        </w:drawing>
+      </w:r>
     </w:p>
     <w:sectPr>
-      <w:headerReference w:type="default" r:id="rId34"/>
-      <w:footerReference w:type="default" r:id="rId35"/>
-      <w:headerReference w:type="first" r:id="rId36"/>
-      <w:footerReference w:type="first" r:id="rId37"/>
+      <w:headerReference w:type="default" r:id="rId46"/>
+      <w:footerReference w:type="default" r:id="rId47"/>
+      <w:headerReference w:type="first" r:id="rId48"/>
+      <w:footerReference w:type="first" r:id="rId49"/>
       <w:pgSz w:w="11906" w:h="16838"/>
       <w:pgMar w:top="1440" w:right="1440" w:bottom="1440" w:left="1440" w:header="720" w:footer="720" w:gutter="0"/>
       <w:cols w:space="720"/>
@@ -3882,7 +5729,7 @@
             <w:rPr>
               <w:noProof/>
             </w:rPr>
-            <w:t>8</w:t>
+            <w:t>2</w:t>
           </w:r>
           <w:r>
             <w:fldChar w:fldCharType="end"/>
@@ -7205,7 +9052,7 @@
   <w:abstractNum w:abstractNumId="28">
     <w:nsid w:val="59B41673"/>
     <w:multiLevelType w:val="hybridMultilevel"/>
-    <w:tmpl w:val="00F28704"/>
+    <w:tmpl w:val="DD60501A"/>
     <w:lvl w:ilvl="0" w:tplc="0C0A0001">
       <w:start w:val="1"/>
       <w:numFmt w:val="bullet"/>
@@ -10107,7 +11954,7 @@
 </file>
 
 <file path=customXml/itemProps1.xml><?xml version="1.0" encoding="utf-8"?>
-<ds:datastoreItem xmlns:ds="http://schemas.openxmlformats.org/officeDocument/2006/customXml" ds:itemID="{E1E7BEBA-1F8F-47CE-AF3A-9D2634866234}">
+<ds:datastoreItem xmlns:ds="http://schemas.openxmlformats.org/officeDocument/2006/customXml" ds:itemID="{6327739C-0D4C-450B-BCCA-B69AFCF43558}">
   <ds:schemaRefs>
     <ds:schemaRef ds:uri="http://schemas.openxmlformats.org/officeDocument/2006/bibliography"/>
   </ds:schemaRefs>

</xml_diff>